<commit_message>
Revision and To Do
Updated the Revision document
Added a document containing a rough draft of things we still need to do
</commit_message>
<xml_diff>
--- a/docs/Revision Documentation.docx
+++ b/docs/Revision Documentation.docx
@@ -6,11 +6,1146 @@
       <w:pPr>
         <w:pStyle w:val="Title"/>
       </w:pPr>
+      <w:proofErr w:type="spellStart"/>
       <w:r>
-        <w:t>Worklog History</w:t>
+        <w:t>Worklog</w:t>
+      </w:r>
+      <w:proofErr w:type="spellEnd"/>
+      <w:r>
+        <w:t xml:space="preserve"> History</w:t>
       </w:r>
     </w:p>
+    <w:p>
+      <w:pPr>
+        <w:rPr>
+          <w:b/>
+        </w:rPr>
+      </w:pPr>
+      <w:r>
+        <w:rPr>
+          <w:b/>
+        </w:rPr>
+        <w:t xml:space="preserve">October </w:t>
+      </w:r>
+      <w:r>
+        <w:rPr>
+          <w:b/>
+        </w:rPr>
+        <w:t>27</w:t>
+      </w:r>
+      <w:r>
+        <w:rPr>
+          <w:b/>
+          <w:vertAlign w:val="superscript"/>
+        </w:rPr>
+        <w:t>th</w:t>
+      </w:r>
+      <w:r>
+        <w:rPr>
+          <w:b/>
+        </w:rPr>
+        <w:t>, 2014</w:t>
+      </w:r>
+    </w:p>
+    <w:p>
+      <w:pPr>
+        <w:rPr>
+          <w:b/>
+        </w:rPr>
+      </w:pPr>
+    </w:p>
+    <w:tbl>
+      <w:tblPr>
+        <w:tblStyle w:val="LightList"/>
+        <w:tblW w:w="0" w:type="auto"/>
+        <w:tblLook w:val="04A0" w:firstRow="1" w:lastRow="0" w:firstColumn="1" w:lastColumn="0" w:noHBand="0" w:noVBand="1"/>
+      </w:tblPr>
+      <w:tblGrid>
+        <w:gridCol w:w="4788"/>
+        <w:gridCol w:w="4788"/>
+      </w:tblGrid>
+      <w:tr>
+        <w:trPr>
+          <w:cnfStyle w:val="100000000000" w:firstRow="1" w:lastRow="0" w:firstColumn="0" w:lastColumn="0" w:oddVBand="0" w:evenVBand="0" w:oddHBand="0" w:evenHBand="0" w:firstRowFirstColumn="0" w:firstRowLastColumn="0" w:lastRowFirstColumn="0" w:lastRowLastColumn="0"/>
+        </w:trPr>
+        <w:tc>
+          <w:tcPr>
+            <w:cnfStyle w:val="001000000000" w:firstRow="0" w:lastRow="0" w:firstColumn="1" w:lastColumn="0" w:oddVBand="0" w:evenVBand="0" w:oddHBand="0" w:evenHBand="0" w:firstRowFirstColumn="0" w:firstRowLastColumn="0" w:lastRowFirstColumn="0" w:lastRowLastColumn="0"/>
+            <w:tcW w:w="4788" w:type="dxa"/>
+          </w:tcPr>
+          <w:p>
+            <w:r>
+              <w:t>Person</w:t>
+            </w:r>
+          </w:p>
+        </w:tc>
+        <w:tc>
+          <w:tcPr>
+            <w:tcW w:w="4788" w:type="dxa"/>
+          </w:tcPr>
+          <w:p>
+            <w:pPr>
+              <w:cnfStyle w:val="100000000000" w:firstRow="1" w:lastRow="0" w:firstColumn="0" w:lastColumn="0" w:oddVBand="0" w:evenVBand="0" w:oddHBand="0" w:evenHBand="0" w:firstRowFirstColumn="0" w:firstRowLastColumn="0" w:lastRowFirstColumn="0" w:lastRowLastColumn="0"/>
+            </w:pPr>
+            <w:r>
+              <w:t>Accomplishments</w:t>
+            </w:r>
+          </w:p>
+        </w:tc>
+      </w:tr>
+      <w:tr>
+        <w:trPr>
+          <w:cnfStyle w:val="000000100000" w:firstRow="0" w:lastRow="0" w:firstColumn="0" w:lastColumn="0" w:oddVBand="0" w:evenVBand="0" w:oddHBand="1" w:evenHBand="0" w:firstRowFirstColumn="0" w:firstRowLastColumn="0" w:lastRowFirstColumn="0" w:lastRowLastColumn="0"/>
+        </w:trPr>
+        <w:tc>
+          <w:tcPr>
+            <w:cnfStyle w:val="001000000000" w:firstRow="0" w:lastRow="0" w:firstColumn="1" w:lastColumn="0" w:oddVBand="0" w:evenVBand="0" w:oddHBand="0" w:evenHBand="0" w:firstRowFirstColumn="0" w:firstRowLastColumn="0" w:lastRowFirstColumn="0" w:lastRowLastColumn="0"/>
+            <w:tcW w:w="4788" w:type="dxa"/>
+          </w:tcPr>
+          <w:p>
+            <w:r>
+              <w:t>Vaughan Hilts</w:t>
+            </w:r>
+            <w:r>
+              <w:t xml:space="preserve">, Brandon Smith, Colin </w:t>
+            </w:r>
+            <w:proofErr w:type="spellStart"/>
+            <w:r>
+              <w:t>Gidzinski</w:t>
+            </w:r>
+            <w:proofErr w:type="spellEnd"/>
+          </w:p>
+        </w:tc>
+        <w:tc>
+          <w:tcPr>
+            <w:tcW w:w="4788" w:type="dxa"/>
+          </w:tcPr>
+          <w:p>
+            <w:pPr>
+              <w:pStyle w:val="ListParagraph"/>
+              <w:numPr>
+                <w:ilvl w:val="0"/>
+                <w:numId w:val="3"/>
+              </w:numPr>
+              <w:cnfStyle w:val="000000100000" w:firstRow="0" w:lastRow="0" w:firstColumn="0" w:lastColumn="0" w:oddVBand="0" w:evenVBand="0" w:oddHBand="1" w:evenHBand="0" w:firstRowFirstColumn="0" w:firstRowLastColumn="0" w:lastRowFirstColumn="0" w:lastRowLastColumn="0"/>
+            </w:pPr>
+            <w:r>
+              <w:t>Discussed use cases</w:t>
+            </w:r>
+          </w:p>
+          <w:p>
+            <w:pPr>
+              <w:pStyle w:val="ListParagraph"/>
+              <w:numPr>
+                <w:ilvl w:val="0"/>
+                <w:numId w:val="3"/>
+              </w:numPr>
+              <w:cnfStyle w:val="000000100000" w:firstRow="0" w:lastRow="0" w:firstColumn="0" w:lastColumn="0" w:oddVBand="0" w:evenVBand="0" w:oddHBand="1" w:evenHBand="0" w:firstRowFirstColumn="0" w:firstRowLastColumn="0" w:lastRowFirstColumn="0" w:lastRowLastColumn="0"/>
+            </w:pPr>
+            <w:r>
+              <w:t>Discussed the overall app</w:t>
+            </w:r>
+          </w:p>
+        </w:tc>
+      </w:tr>
+    </w:tbl>
+    <w:p>
+      <w:pPr>
+        <w:rPr>
+          <w:b/>
+        </w:rPr>
+      </w:pPr>
+      <w:r>
+        <w:rPr>
+          <w:b/>
+        </w:rPr>
+        <w:br/>
+      </w:r>
+    </w:p>
+    <w:p>
+      <w:pPr>
+        <w:rPr>
+          <w:b/>
+        </w:rPr>
+      </w:pPr>
+      <w:r>
+        <w:rPr>
+          <w:b/>
+        </w:rPr>
+        <w:t>October 28</w:t>
+      </w:r>
+      <w:r>
+        <w:rPr>
+          <w:b/>
+          <w:vertAlign w:val="superscript"/>
+        </w:rPr>
+        <w:t>th</w:t>
+      </w:r>
+      <w:r>
+        <w:rPr>
+          <w:b/>
+        </w:rPr>
+        <w:t>, 2014</w:t>
+      </w:r>
+    </w:p>
+    <w:p>
+      <w:pPr>
+        <w:rPr>
+          <w:b/>
+        </w:rPr>
+      </w:pPr>
+    </w:p>
+    <w:tbl>
+      <w:tblPr>
+        <w:tblStyle w:val="LightList"/>
+        <w:tblW w:w="0" w:type="auto"/>
+        <w:tblLook w:val="04A0" w:firstRow="1" w:lastRow="0" w:firstColumn="1" w:lastColumn="0" w:noHBand="0" w:noVBand="1"/>
+      </w:tblPr>
+      <w:tblGrid>
+        <w:gridCol w:w="4788"/>
+        <w:gridCol w:w="4788"/>
+      </w:tblGrid>
+      <w:tr>
+        <w:trPr>
+          <w:cnfStyle w:val="100000000000" w:firstRow="1" w:lastRow="0" w:firstColumn="0" w:lastColumn="0" w:oddVBand="0" w:evenVBand="0" w:oddHBand="0" w:evenHBand="0" w:firstRowFirstColumn="0" w:firstRowLastColumn="0" w:lastRowFirstColumn="0" w:lastRowLastColumn="0"/>
+        </w:trPr>
+        <w:tc>
+          <w:tcPr>
+            <w:cnfStyle w:val="001000000000" w:firstRow="0" w:lastRow="0" w:firstColumn="1" w:lastColumn="0" w:oddVBand="0" w:evenVBand="0" w:oddHBand="0" w:evenHBand="0" w:firstRowFirstColumn="0" w:firstRowLastColumn="0" w:lastRowFirstColumn="0" w:lastRowLastColumn="0"/>
+            <w:tcW w:w="4788" w:type="dxa"/>
+          </w:tcPr>
+          <w:p>
+            <w:r>
+              <w:t>Person</w:t>
+            </w:r>
+          </w:p>
+        </w:tc>
+        <w:tc>
+          <w:tcPr>
+            <w:tcW w:w="4788" w:type="dxa"/>
+          </w:tcPr>
+          <w:p>
+            <w:pPr>
+              <w:cnfStyle w:val="100000000000" w:firstRow="1" w:lastRow="0" w:firstColumn="0" w:lastColumn="0" w:oddVBand="0" w:evenVBand="0" w:oddHBand="0" w:evenHBand="0" w:firstRowFirstColumn="0" w:firstRowLastColumn="0" w:lastRowFirstColumn="0" w:lastRowLastColumn="0"/>
+            </w:pPr>
+            <w:r>
+              <w:t>Accomplishments</w:t>
+            </w:r>
+          </w:p>
+        </w:tc>
+      </w:tr>
+      <w:tr>
+        <w:trPr>
+          <w:cnfStyle w:val="000000100000" w:firstRow="0" w:lastRow="0" w:firstColumn="0" w:lastColumn="0" w:oddVBand="0" w:evenVBand="0" w:oddHBand="1" w:evenHBand="0" w:firstRowFirstColumn="0" w:firstRowLastColumn="0" w:lastRowFirstColumn="0" w:lastRowLastColumn="0"/>
+        </w:trPr>
+        <w:tc>
+          <w:tcPr>
+            <w:cnfStyle w:val="001000000000" w:firstRow="0" w:lastRow="0" w:firstColumn="1" w:lastColumn="0" w:oddVBand="0" w:evenVBand="0" w:oddHBand="0" w:evenHBand="0" w:firstRowFirstColumn="0" w:firstRowLastColumn="0" w:lastRowFirstColumn="0" w:lastRowLastColumn="0"/>
+            <w:tcW w:w="4788" w:type="dxa"/>
+          </w:tcPr>
+          <w:p>
+            <w:r>
+              <w:t>Vaughan Hilts</w:t>
+            </w:r>
+          </w:p>
+        </w:tc>
+        <w:tc>
+          <w:tcPr>
+            <w:tcW w:w="4788" w:type="dxa"/>
+          </w:tcPr>
+          <w:p>
+            <w:pPr>
+              <w:pStyle w:val="ListParagraph"/>
+              <w:numPr>
+                <w:ilvl w:val="0"/>
+                <w:numId w:val="3"/>
+              </w:numPr>
+              <w:cnfStyle w:val="000000100000" w:firstRow="0" w:lastRow="0" w:firstColumn="0" w:lastColumn="0" w:oddVBand="0" w:evenVBand="0" w:oddHBand="1" w:evenHBand="0" w:firstRowFirstColumn="0" w:firstRowLastColumn="0" w:lastRowFirstColumn="0" w:lastRowLastColumn="0"/>
+            </w:pPr>
+            <w:r>
+              <w:t>Selected jobs in skill matrix</w:t>
+            </w:r>
+          </w:p>
+          <w:p>
+            <w:pPr>
+              <w:pStyle w:val="ListParagraph"/>
+              <w:numPr>
+                <w:ilvl w:val="0"/>
+                <w:numId w:val="3"/>
+              </w:numPr>
+              <w:cnfStyle w:val="000000100000" w:firstRow="0" w:lastRow="0" w:firstColumn="0" w:lastColumn="0" w:oddVBand="0" w:evenVBand="0" w:oddHBand="1" w:evenHBand="0" w:firstRowFirstColumn="0" w:firstRowLastColumn="0" w:lastRowFirstColumn="0" w:lastRowLastColumn="0"/>
+            </w:pPr>
+            <w:r>
+              <w:t>Wrote</w:t>
+            </w:r>
+            <w:r>
+              <w:t xml:space="preserve"> Framework of the </w:t>
+            </w:r>
+            <w:r>
+              <w:t xml:space="preserve"> requirements</w:t>
+            </w:r>
+          </w:p>
+          <w:p>
+            <w:pPr>
+              <w:pStyle w:val="ListParagraph"/>
+              <w:numPr>
+                <w:ilvl w:val="0"/>
+                <w:numId w:val="3"/>
+              </w:numPr>
+              <w:cnfStyle w:val="000000100000" w:firstRow="0" w:lastRow="0" w:firstColumn="0" w:lastColumn="0" w:oddVBand="0" w:evenVBand="0" w:oddHBand="1" w:evenHBand="0" w:firstRowFirstColumn="0" w:firstRowLastColumn="0" w:lastRowFirstColumn="0" w:lastRowLastColumn="0"/>
+            </w:pPr>
+            <w:r>
+              <w:t>Discussed Use Cases for program</w:t>
+            </w:r>
+          </w:p>
+        </w:tc>
+      </w:tr>
+      <w:tr>
+        <w:tc>
+          <w:tcPr>
+            <w:cnfStyle w:val="001000000000" w:firstRow="0" w:lastRow="0" w:firstColumn="1" w:lastColumn="0" w:oddVBand="0" w:evenVBand="0" w:oddHBand="0" w:evenHBand="0" w:firstRowFirstColumn="0" w:firstRowLastColumn="0" w:lastRowFirstColumn="0" w:lastRowLastColumn="0"/>
+            <w:tcW w:w="4788" w:type="dxa"/>
+          </w:tcPr>
+          <w:p>
+            <w:r>
+              <w:t>Brandon Smith</w:t>
+            </w:r>
+          </w:p>
+        </w:tc>
+        <w:tc>
+          <w:tcPr>
+            <w:tcW w:w="4788" w:type="dxa"/>
+          </w:tcPr>
+          <w:p>
+            <w:pPr>
+              <w:pStyle w:val="ListParagraph"/>
+              <w:numPr>
+                <w:ilvl w:val="0"/>
+                <w:numId w:val="2"/>
+              </w:numPr>
+              <w:cnfStyle w:val="000000000000" w:firstRow="0" w:lastRow="0" w:firstColumn="0" w:lastColumn="0" w:oddVBand="0" w:evenVBand="0" w:oddHBand="0" w:evenHBand="0" w:firstRowFirstColumn="0" w:firstRowLastColumn="0" w:lastRowFirstColumn="0" w:lastRowLastColumn="0"/>
+            </w:pPr>
+            <w:r>
+              <w:t xml:space="preserve">Assisted in writing documentation </w:t>
+            </w:r>
+          </w:p>
+          <w:p>
+            <w:pPr>
+              <w:pStyle w:val="ListParagraph"/>
+              <w:numPr>
+                <w:ilvl w:val="0"/>
+                <w:numId w:val="2"/>
+              </w:numPr>
+              <w:cnfStyle w:val="000000000000" w:firstRow="0" w:lastRow="0" w:firstColumn="0" w:lastColumn="0" w:oddVBand="0" w:evenVBand="0" w:oddHBand="0" w:evenHBand="0" w:firstRowFirstColumn="0" w:firstRowLastColumn="0" w:lastRowFirstColumn="0" w:lastRowLastColumn="0"/>
+            </w:pPr>
+            <w:r>
+              <w:t xml:space="preserve">Discussed Use Cases for program </w:t>
+            </w:r>
+          </w:p>
+        </w:tc>
+      </w:tr>
+      <w:tr>
+        <w:trPr>
+          <w:cnfStyle w:val="000000100000" w:firstRow="0" w:lastRow="0" w:firstColumn="0" w:lastColumn="0" w:oddVBand="0" w:evenVBand="0" w:oddHBand="1" w:evenHBand="0" w:firstRowFirstColumn="0" w:firstRowLastColumn="0" w:lastRowFirstColumn="0" w:lastRowLastColumn="0"/>
+        </w:trPr>
+        <w:tc>
+          <w:tcPr>
+            <w:cnfStyle w:val="001000000000" w:firstRow="0" w:lastRow="0" w:firstColumn="1" w:lastColumn="0" w:oddVBand="0" w:evenVBand="0" w:oddHBand="0" w:evenHBand="0" w:firstRowFirstColumn="0" w:firstRowLastColumn="0" w:lastRowFirstColumn="0" w:lastRowLastColumn="0"/>
+            <w:tcW w:w="4788" w:type="dxa"/>
+          </w:tcPr>
+          <w:p>
+            <w:r>
+              <w:t xml:space="preserve">Colin </w:t>
+            </w:r>
+            <w:proofErr w:type="spellStart"/>
+            <w:r>
+              <w:t>Gidzinski</w:t>
+            </w:r>
+            <w:proofErr w:type="spellEnd"/>
+          </w:p>
+        </w:tc>
+        <w:tc>
+          <w:tcPr>
+            <w:tcW w:w="4788" w:type="dxa"/>
+          </w:tcPr>
+          <w:p>
+            <w:pPr>
+              <w:pStyle w:val="ListParagraph"/>
+              <w:numPr>
+                <w:ilvl w:val="0"/>
+                <w:numId w:val="2"/>
+              </w:numPr>
+              <w:cnfStyle w:val="000000100000" w:firstRow="0" w:lastRow="0" w:firstColumn="0" w:lastColumn="0" w:oddVBand="0" w:evenVBand="0" w:oddHBand="1" w:evenHBand="0" w:firstRowFirstColumn="0" w:firstRowLastColumn="0" w:lastRowFirstColumn="0" w:lastRowLastColumn="0"/>
+            </w:pPr>
+            <w:r>
+              <w:t xml:space="preserve">Assisted in writing documentation </w:t>
+            </w:r>
+          </w:p>
+          <w:p>
+            <w:pPr>
+              <w:pStyle w:val="ListParagraph"/>
+              <w:numPr>
+                <w:ilvl w:val="0"/>
+                <w:numId w:val="1"/>
+              </w:numPr>
+              <w:cnfStyle w:val="000000100000" w:firstRow="0" w:lastRow="0" w:firstColumn="0" w:lastColumn="0" w:oddVBand="0" w:evenVBand="0" w:oddHBand="1" w:evenHBand="0" w:firstRowFirstColumn="0" w:firstRowLastColumn="0" w:lastRowFirstColumn="0" w:lastRowLastColumn="0"/>
+            </w:pPr>
+            <w:r>
+              <w:t>Discussed Use Cases for program</w:t>
+            </w:r>
+          </w:p>
+          <w:p>
+            <w:pPr>
+              <w:pStyle w:val="ListParagraph"/>
+              <w:numPr>
+                <w:ilvl w:val="0"/>
+                <w:numId w:val="1"/>
+              </w:numPr>
+              <w:cnfStyle w:val="000000100000" w:firstRow="0" w:lastRow="0" w:firstColumn="0" w:lastColumn="0" w:oddVBand="0" w:evenVBand="0" w:oddHBand="1" w:evenHBand="0" w:firstRowFirstColumn="0" w:firstRowLastColumn="0" w:lastRowFirstColumn="0" w:lastRowLastColumn="0"/>
+            </w:pPr>
+            <w:r>
+              <w:t>Selected jobs in skill matrix</w:t>
+            </w:r>
+          </w:p>
+        </w:tc>
+      </w:tr>
+    </w:tbl>
+    <w:p>
+      <w:pPr>
+        <w:rPr>
+          <w:b/>
+        </w:rPr>
+      </w:pPr>
+    </w:p>
+    <w:p>
+      <w:pPr>
+        <w:rPr>
+          <w:b/>
+        </w:rPr>
+      </w:pPr>
+    </w:p>
+    <w:p>
+      <w:pPr>
+        <w:rPr>
+          <w:b/>
+        </w:rPr>
+      </w:pPr>
+      <w:r>
+        <w:rPr>
+          <w:b/>
+        </w:rPr>
+        <w:t xml:space="preserve">October </w:t>
+      </w:r>
+      <w:r>
+        <w:rPr>
+          <w:b/>
+        </w:rPr>
+        <w:t>29</w:t>
+      </w:r>
+      <w:r>
+        <w:rPr>
+          <w:b/>
+          <w:vertAlign w:val="superscript"/>
+        </w:rPr>
+        <w:t>th</w:t>
+      </w:r>
+      <w:r>
+        <w:rPr>
+          <w:b/>
+        </w:rPr>
+        <w:t>, 2014</w:t>
+      </w:r>
+    </w:p>
+    <w:p>
+      <w:pPr>
+        <w:rPr>
+          <w:b/>
+        </w:rPr>
+      </w:pPr>
+    </w:p>
+    <w:tbl>
+      <w:tblPr>
+        <w:tblStyle w:val="LightList"/>
+        <w:tblW w:w="0" w:type="auto"/>
+        <w:tblLook w:val="04A0" w:firstRow="1" w:lastRow="0" w:firstColumn="1" w:lastColumn="0" w:noHBand="0" w:noVBand="1"/>
+      </w:tblPr>
+      <w:tblGrid>
+        <w:gridCol w:w="4788"/>
+        <w:gridCol w:w="4788"/>
+      </w:tblGrid>
+      <w:tr>
+        <w:trPr>
+          <w:cnfStyle w:val="100000000000" w:firstRow="1" w:lastRow="0" w:firstColumn="0" w:lastColumn="0" w:oddVBand="0" w:evenVBand="0" w:oddHBand="0" w:evenHBand="0" w:firstRowFirstColumn="0" w:firstRowLastColumn="0" w:lastRowFirstColumn="0" w:lastRowLastColumn="0"/>
+        </w:trPr>
+        <w:tc>
+          <w:tcPr>
+            <w:cnfStyle w:val="001000000000" w:firstRow="0" w:lastRow="0" w:firstColumn="1" w:lastColumn="0" w:oddVBand="0" w:evenVBand="0" w:oddHBand="0" w:evenHBand="0" w:firstRowFirstColumn="0" w:firstRowLastColumn="0" w:lastRowFirstColumn="0" w:lastRowLastColumn="0"/>
+            <w:tcW w:w="4788" w:type="dxa"/>
+          </w:tcPr>
+          <w:p>
+            <w:r>
+              <w:t>Person</w:t>
+            </w:r>
+          </w:p>
+        </w:tc>
+        <w:tc>
+          <w:tcPr>
+            <w:tcW w:w="4788" w:type="dxa"/>
+          </w:tcPr>
+          <w:p>
+            <w:pPr>
+              <w:cnfStyle w:val="100000000000" w:firstRow="1" w:lastRow="0" w:firstColumn="0" w:lastColumn="0" w:oddVBand="0" w:evenVBand="0" w:oddHBand="0" w:evenHBand="0" w:firstRowFirstColumn="0" w:firstRowLastColumn="0" w:lastRowFirstColumn="0" w:lastRowLastColumn="0"/>
+            </w:pPr>
+            <w:r>
+              <w:t>Accomplishments</w:t>
+            </w:r>
+          </w:p>
+        </w:tc>
+      </w:tr>
+      <w:tr>
+        <w:trPr>
+          <w:cnfStyle w:val="000000100000" w:firstRow="0" w:lastRow="0" w:firstColumn="0" w:lastColumn="0" w:oddVBand="0" w:evenVBand="0" w:oddHBand="1" w:evenHBand="0" w:firstRowFirstColumn="0" w:firstRowLastColumn="0" w:lastRowFirstColumn="0" w:lastRowLastColumn="0"/>
+        </w:trPr>
+        <w:tc>
+          <w:tcPr>
+            <w:cnfStyle w:val="001000000000" w:firstRow="0" w:lastRow="0" w:firstColumn="1" w:lastColumn="0" w:oddVBand="0" w:evenVBand="0" w:oddHBand="0" w:evenHBand="0" w:firstRowFirstColumn="0" w:firstRowLastColumn="0" w:lastRowFirstColumn="0" w:lastRowLastColumn="0"/>
+            <w:tcW w:w="4788" w:type="dxa"/>
+          </w:tcPr>
+          <w:p>
+            <w:r>
+              <w:t>Brandon Smith</w:t>
+            </w:r>
+          </w:p>
+        </w:tc>
+        <w:tc>
+          <w:tcPr>
+            <w:tcW w:w="4788" w:type="dxa"/>
+          </w:tcPr>
+          <w:p>
+            <w:pPr>
+              <w:pStyle w:val="ListParagraph"/>
+              <w:numPr>
+                <w:ilvl w:val="0"/>
+                <w:numId w:val="2"/>
+              </w:numPr>
+              <w:cnfStyle w:val="000000100000" w:firstRow="0" w:lastRow="0" w:firstColumn="0" w:lastColumn="0" w:oddVBand="0" w:evenVBand="0" w:oddHBand="1" w:evenHBand="0" w:firstRowFirstColumn="0" w:firstRowLastColumn="0" w:lastRowFirstColumn="0" w:lastRowLastColumn="0"/>
+            </w:pPr>
+            <w:r>
+              <w:t>Proof</w:t>
+            </w:r>
+            <w:r>
+              <w:t>read</w:t>
+            </w:r>
+          </w:p>
+          <w:p>
+            <w:pPr>
+              <w:pStyle w:val="ListParagraph"/>
+              <w:numPr>
+                <w:ilvl w:val="0"/>
+                <w:numId w:val="2"/>
+              </w:numPr>
+              <w:cnfStyle w:val="000000100000" w:firstRow="0" w:lastRow="0" w:firstColumn="0" w:lastColumn="0" w:oddVBand="0" w:evenVBand="0" w:oddHBand="1" w:evenHBand="0" w:firstRowFirstColumn="0" w:firstRowLastColumn="0" w:lastRowFirstColumn="0" w:lastRowLastColumn="0"/>
+            </w:pPr>
+            <w:r>
+              <w:t>Selected jobs in skill matrix</w:t>
+            </w:r>
+          </w:p>
+        </w:tc>
+      </w:tr>
+    </w:tbl>
+    <w:p>
+      <w:pPr>
+        <w:rPr>
+          <w:b/>
+        </w:rPr>
+      </w:pPr>
+    </w:p>
+    <w:p>
+      <w:pPr>
+        <w:rPr>
+          <w:b/>
+        </w:rPr>
+      </w:pPr>
+      <w:r>
+        <w:rPr>
+          <w:b/>
+        </w:rPr>
+        <w:t>October 30</w:t>
+      </w:r>
+      <w:r>
+        <w:rPr>
+          <w:b/>
+          <w:vertAlign w:val="superscript"/>
+        </w:rPr>
+        <w:t>th</w:t>
+      </w:r>
+      <w:r>
+        <w:rPr>
+          <w:b/>
+        </w:rPr>
+        <w:t>, 2014</w:t>
+      </w:r>
+    </w:p>
+    <w:p>
+      <w:pPr>
+        <w:rPr>
+          <w:b/>
+        </w:rPr>
+      </w:pPr>
+    </w:p>
+    <w:tbl>
+      <w:tblPr>
+        <w:tblStyle w:val="LightList"/>
+        <w:tblW w:w="0" w:type="auto"/>
+        <w:tblLook w:val="04A0" w:firstRow="1" w:lastRow="0" w:firstColumn="1" w:lastColumn="0" w:noHBand="0" w:noVBand="1"/>
+      </w:tblPr>
+      <w:tblGrid>
+        <w:gridCol w:w="4788"/>
+        <w:gridCol w:w="4788"/>
+      </w:tblGrid>
+      <w:tr>
+        <w:trPr>
+          <w:cnfStyle w:val="100000000000" w:firstRow="1" w:lastRow="0" w:firstColumn="0" w:lastColumn="0" w:oddVBand="0" w:evenVBand="0" w:oddHBand="0" w:evenHBand="0" w:firstRowFirstColumn="0" w:firstRowLastColumn="0" w:lastRowFirstColumn="0" w:lastRowLastColumn="0"/>
+        </w:trPr>
+        <w:tc>
+          <w:tcPr>
+            <w:cnfStyle w:val="001000000000" w:firstRow="0" w:lastRow="0" w:firstColumn="1" w:lastColumn="0" w:oddVBand="0" w:evenVBand="0" w:oddHBand="0" w:evenHBand="0" w:firstRowFirstColumn="0" w:firstRowLastColumn="0" w:lastRowFirstColumn="0" w:lastRowLastColumn="0"/>
+            <w:tcW w:w="4788" w:type="dxa"/>
+          </w:tcPr>
+          <w:p>
+            <w:r>
+              <w:t>Person</w:t>
+            </w:r>
+          </w:p>
+        </w:tc>
+        <w:tc>
+          <w:tcPr>
+            <w:tcW w:w="4788" w:type="dxa"/>
+          </w:tcPr>
+          <w:p>
+            <w:pPr>
+              <w:cnfStyle w:val="100000000000" w:firstRow="1" w:lastRow="0" w:firstColumn="0" w:lastColumn="0" w:oddVBand="0" w:evenVBand="0" w:oddHBand="0" w:evenHBand="0" w:firstRowFirstColumn="0" w:firstRowLastColumn="0" w:lastRowFirstColumn="0" w:lastRowLastColumn="0"/>
+            </w:pPr>
+            <w:r>
+              <w:t>Accomplishments</w:t>
+            </w:r>
+          </w:p>
+        </w:tc>
+      </w:tr>
+      <w:tr>
+        <w:trPr>
+          <w:cnfStyle w:val="000000100000" w:firstRow="0" w:lastRow="0" w:firstColumn="0" w:lastColumn="0" w:oddVBand="0" w:evenVBand="0" w:oddHBand="1" w:evenHBand="0" w:firstRowFirstColumn="0" w:firstRowLastColumn="0" w:lastRowFirstColumn="0" w:lastRowLastColumn="0"/>
+        </w:trPr>
+        <w:tc>
+          <w:tcPr>
+            <w:cnfStyle w:val="001000000000" w:firstRow="0" w:lastRow="0" w:firstColumn="1" w:lastColumn="0" w:oddVBand="0" w:evenVBand="0" w:oddHBand="0" w:evenHBand="0" w:firstRowFirstColumn="0" w:firstRowLastColumn="0" w:lastRowFirstColumn="0" w:lastRowLastColumn="0"/>
+            <w:tcW w:w="4788" w:type="dxa"/>
+          </w:tcPr>
+          <w:p>
+            <w:r>
+              <w:t>Vaughan Hilts</w:t>
+            </w:r>
+          </w:p>
+        </w:tc>
+        <w:tc>
+          <w:tcPr>
+            <w:tcW w:w="4788" w:type="dxa"/>
+          </w:tcPr>
+          <w:p>
+            <w:pPr>
+              <w:pStyle w:val="ListParagraph"/>
+              <w:numPr>
+                <w:ilvl w:val="0"/>
+                <w:numId w:val="3"/>
+              </w:numPr>
+              <w:cnfStyle w:val="000000100000" w:firstRow="0" w:lastRow="0" w:firstColumn="0" w:lastColumn="0" w:oddVBand="0" w:evenVBand="0" w:oddHBand="1" w:evenHBand="0" w:firstRowFirstColumn="0" w:firstRowLastColumn="0" w:lastRowFirstColumn="0" w:lastRowLastColumn="0"/>
+            </w:pPr>
+            <w:r>
+              <w:t>Discussed and worked out Boundary entity and control objects</w:t>
+            </w:r>
+          </w:p>
+          <w:p>
+            <w:pPr>
+              <w:pStyle w:val="ListParagraph"/>
+              <w:numPr>
+                <w:ilvl w:val="0"/>
+                <w:numId w:val="3"/>
+              </w:numPr>
+              <w:cnfStyle w:val="000000100000" w:firstRow="0" w:lastRow="0" w:firstColumn="0" w:lastColumn="0" w:oddVBand="0" w:evenVBand="0" w:oddHBand="1" w:evenHBand="0" w:firstRowFirstColumn="0" w:firstRowLastColumn="0" w:lastRowFirstColumn="0" w:lastRowLastColumn="0"/>
+            </w:pPr>
+            <w:r>
+              <w:t>Fixed document based on proofreading</w:t>
+            </w:r>
+          </w:p>
+        </w:tc>
+      </w:tr>
+      <w:tr>
+        <w:tc>
+          <w:tcPr>
+            <w:cnfStyle w:val="001000000000" w:firstRow="0" w:lastRow="0" w:firstColumn="1" w:lastColumn="0" w:oddVBand="0" w:evenVBand="0" w:oddHBand="0" w:evenHBand="0" w:firstRowFirstColumn="0" w:firstRowLastColumn="0" w:lastRowFirstColumn="0" w:lastRowLastColumn="0"/>
+            <w:tcW w:w="4788" w:type="dxa"/>
+          </w:tcPr>
+          <w:p>
+            <w:r>
+              <w:lastRenderedPageBreak/>
+              <w:t>Brandon Smith</w:t>
+            </w:r>
+          </w:p>
+        </w:tc>
+        <w:tc>
+          <w:tcPr>
+            <w:tcW w:w="4788" w:type="dxa"/>
+          </w:tcPr>
+          <w:p>
+            <w:pPr>
+              <w:pStyle w:val="ListParagraph"/>
+              <w:numPr>
+                <w:ilvl w:val="0"/>
+                <w:numId w:val="2"/>
+              </w:numPr>
+              <w:cnfStyle w:val="000000000000" w:firstRow="0" w:lastRow="0" w:firstColumn="0" w:lastColumn="0" w:oddVBand="0" w:evenVBand="0" w:oddHBand="0" w:evenHBand="0" w:firstRowFirstColumn="0" w:firstRowLastColumn="0" w:lastRowFirstColumn="0" w:lastRowLastColumn="0"/>
+            </w:pPr>
+            <w:r>
+              <w:t>Discussed and worked out Boundary entity and control objects</w:t>
+            </w:r>
+          </w:p>
+          <w:p>
+            <w:pPr>
+              <w:pStyle w:val="ListParagraph"/>
+              <w:numPr>
+                <w:ilvl w:val="0"/>
+                <w:numId w:val="2"/>
+              </w:numPr>
+              <w:cnfStyle w:val="000000000000" w:firstRow="0" w:lastRow="0" w:firstColumn="0" w:lastColumn="0" w:oddVBand="0" w:evenVBand="0" w:oddHBand="0" w:evenHBand="0" w:firstRowFirstColumn="0" w:firstRowLastColumn="0" w:lastRowFirstColumn="0" w:lastRowLastColumn="0"/>
+            </w:pPr>
+            <w:r>
+              <w:t>Fixed document based on proofreading</w:t>
+            </w:r>
+            <w:bookmarkStart w:id="0" w:name="_GoBack"/>
+            <w:bookmarkEnd w:id="0"/>
+          </w:p>
+        </w:tc>
+      </w:tr>
+      <w:tr>
+        <w:trPr>
+          <w:cnfStyle w:val="000000100000" w:firstRow="0" w:lastRow="0" w:firstColumn="0" w:lastColumn="0" w:oddVBand="0" w:evenVBand="0" w:oddHBand="1" w:evenHBand="0" w:firstRowFirstColumn="0" w:firstRowLastColumn="0" w:lastRowFirstColumn="0" w:lastRowLastColumn="0"/>
+        </w:trPr>
+        <w:tc>
+          <w:tcPr>
+            <w:cnfStyle w:val="001000000000" w:firstRow="0" w:lastRow="0" w:firstColumn="1" w:lastColumn="0" w:oddVBand="0" w:evenVBand="0" w:oddHBand="0" w:evenHBand="0" w:firstRowFirstColumn="0" w:firstRowLastColumn="0" w:lastRowFirstColumn="0" w:lastRowLastColumn="0"/>
+            <w:tcW w:w="4788" w:type="dxa"/>
+          </w:tcPr>
+          <w:p>
+            <w:r>
+              <w:t xml:space="preserve">Colin </w:t>
+            </w:r>
+            <w:proofErr w:type="spellStart"/>
+            <w:r>
+              <w:t>Gidzinski</w:t>
+            </w:r>
+            <w:proofErr w:type="spellEnd"/>
+          </w:p>
+        </w:tc>
+        <w:tc>
+          <w:tcPr>
+            <w:tcW w:w="4788" w:type="dxa"/>
+          </w:tcPr>
+          <w:p>
+            <w:pPr>
+              <w:pStyle w:val="ListParagraph"/>
+              <w:numPr>
+                <w:ilvl w:val="0"/>
+                <w:numId w:val="1"/>
+              </w:numPr>
+              <w:cnfStyle w:val="000000100000" w:firstRow="0" w:lastRow="0" w:firstColumn="0" w:lastColumn="0" w:oddVBand="0" w:evenVBand="0" w:oddHBand="1" w:evenHBand="0" w:firstRowFirstColumn="0" w:firstRowLastColumn="0" w:lastRowFirstColumn="0" w:lastRowLastColumn="0"/>
+            </w:pPr>
+            <w:r>
+              <w:t>Did paper mockups of the UI</w:t>
+            </w:r>
+          </w:p>
+        </w:tc>
+      </w:tr>
+    </w:tbl>
+    <w:p>
+      <w:pPr>
+        <w:rPr>
+          <w:b/>
+        </w:rPr>
+      </w:pPr>
+    </w:p>
+    <w:p>
+      <w:pPr>
+        <w:rPr>
+          <w:b/>
+        </w:rPr>
+      </w:pPr>
+      <w:r>
+        <w:rPr>
+          <w:b/>
+        </w:rPr>
+        <w:t>November 4</w:t>
+      </w:r>
+      <w:r>
+        <w:rPr>
+          <w:b/>
+          <w:vertAlign w:val="superscript"/>
+        </w:rPr>
+        <w:t>th</w:t>
+      </w:r>
+      <w:r>
+        <w:rPr>
+          <w:b/>
+        </w:rPr>
+        <w:t>, 2014</w:t>
+      </w:r>
+    </w:p>
+    <w:tbl>
+      <w:tblPr>
+        <w:tblStyle w:val="LightList"/>
+        <w:tblW w:w="0" w:type="auto"/>
+        <w:tblLook w:val="04A0" w:firstRow="1" w:lastRow="0" w:firstColumn="1" w:lastColumn="0" w:noHBand="0" w:noVBand="1"/>
+      </w:tblPr>
+      <w:tblGrid>
+        <w:gridCol w:w="4788"/>
+        <w:gridCol w:w="4788"/>
+      </w:tblGrid>
+      <w:tr>
+        <w:trPr>
+          <w:cnfStyle w:val="100000000000" w:firstRow="1" w:lastRow="0" w:firstColumn="0" w:lastColumn="0" w:oddVBand="0" w:evenVBand="0" w:oddHBand="0" w:evenHBand="0" w:firstRowFirstColumn="0" w:firstRowLastColumn="0" w:lastRowFirstColumn="0" w:lastRowLastColumn="0"/>
+        </w:trPr>
+        <w:tc>
+          <w:tcPr>
+            <w:cnfStyle w:val="001000000000" w:firstRow="0" w:lastRow="0" w:firstColumn="1" w:lastColumn="0" w:oddVBand="0" w:evenVBand="0" w:oddHBand="0" w:evenHBand="0" w:firstRowFirstColumn="0" w:firstRowLastColumn="0" w:lastRowFirstColumn="0" w:lastRowLastColumn="0"/>
+            <w:tcW w:w="4788" w:type="dxa"/>
+          </w:tcPr>
+          <w:p>
+            <w:r>
+              <w:t>Person</w:t>
+            </w:r>
+          </w:p>
+        </w:tc>
+        <w:tc>
+          <w:tcPr>
+            <w:tcW w:w="4788" w:type="dxa"/>
+          </w:tcPr>
+          <w:p>
+            <w:pPr>
+              <w:cnfStyle w:val="100000000000" w:firstRow="1" w:lastRow="0" w:firstColumn="0" w:lastColumn="0" w:oddVBand="0" w:evenVBand="0" w:oddHBand="0" w:evenHBand="0" w:firstRowFirstColumn="0" w:firstRowLastColumn="0" w:lastRowFirstColumn="0" w:lastRowLastColumn="0"/>
+            </w:pPr>
+            <w:r>
+              <w:t>Accomplishments</w:t>
+            </w:r>
+          </w:p>
+        </w:tc>
+      </w:tr>
+      <w:tr>
+        <w:trPr>
+          <w:cnfStyle w:val="000000100000" w:firstRow="0" w:lastRow="0" w:firstColumn="0" w:lastColumn="0" w:oddVBand="0" w:evenVBand="0" w:oddHBand="1" w:evenHBand="0" w:firstRowFirstColumn="0" w:firstRowLastColumn="0" w:lastRowFirstColumn="0" w:lastRowLastColumn="0"/>
+        </w:trPr>
+        <w:tc>
+          <w:tcPr>
+            <w:cnfStyle w:val="001000000000" w:firstRow="0" w:lastRow="0" w:firstColumn="1" w:lastColumn="0" w:oddVBand="0" w:evenVBand="0" w:oddHBand="0" w:evenHBand="0" w:firstRowFirstColumn="0" w:firstRowLastColumn="0" w:lastRowFirstColumn="0" w:lastRowLastColumn="0"/>
+            <w:tcW w:w="4788" w:type="dxa"/>
+          </w:tcPr>
+          <w:p>
+            <w:r>
+              <w:t>Vaughan Hilts</w:t>
+            </w:r>
+          </w:p>
+        </w:tc>
+        <w:tc>
+          <w:tcPr>
+            <w:tcW w:w="4788" w:type="dxa"/>
+          </w:tcPr>
+          <w:p>
+            <w:pPr>
+              <w:pStyle w:val="ListParagraph"/>
+              <w:numPr>
+                <w:ilvl w:val="0"/>
+                <w:numId w:val="3"/>
+              </w:numPr>
+              <w:cnfStyle w:val="000000100000" w:firstRow="0" w:lastRow="0" w:firstColumn="0" w:lastColumn="0" w:oddVBand="0" w:evenVBand="0" w:oddHBand="1" w:evenHBand="0" w:firstRowFirstColumn="0" w:firstRowLastColumn="0" w:lastRowFirstColumn="0" w:lastRowLastColumn="0"/>
+            </w:pPr>
+            <w:r>
+              <w:t>Discussed and worked out Boundary entity and control objects</w:t>
+            </w:r>
+          </w:p>
+        </w:tc>
+      </w:tr>
+      <w:tr>
+        <w:tc>
+          <w:tcPr>
+            <w:cnfStyle w:val="001000000000" w:firstRow="0" w:lastRow="0" w:firstColumn="1" w:lastColumn="0" w:oddVBand="0" w:evenVBand="0" w:oddHBand="0" w:evenHBand="0" w:firstRowFirstColumn="0" w:firstRowLastColumn="0" w:lastRowFirstColumn="0" w:lastRowLastColumn="0"/>
+            <w:tcW w:w="4788" w:type="dxa"/>
+          </w:tcPr>
+          <w:p>
+            <w:r>
+              <w:t>Brandon Smith</w:t>
+            </w:r>
+          </w:p>
+        </w:tc>
+        <w:tc>
+          <w:tcPr>
+            <w:tcW w:w="4788" w:type="dxa"/>
+          </w:tcPr>
+          <w:p>
+            <w:pPr>
+              <w:pStyle w:val="ListParagraph"/>
+              <w:numPr>
+                <w:ilvl w:val="0"/>
+                <w:numId w:val="2"/>
+              </w:numPr>
+              <w:cnfStyle w:val="000000000000" w:firstRow="0" w:lastRow="0" w:firstColumn="0" w:lastColumn="0" w:oddVBand="0" w:evenVBand="0" w:oddHBand="0" w:evenHBand="0" w:firstRowFirstColumn="0" w:firstRowLastColumn="0" w:lastRowFirstColumn="0" w:lastRowLastColumn="0"/>
+            </w:pPr>
+            <w:r>
+              <w:t>Discus</w:t>
+            </w:r>
+            <w:r>
+              <w:t>sed and worked out Boundary en</w:t>
+            </w:r>
+            <w:r>
+              <w:t>tity and control objects</w:t>
+            </w:r>
+          </w:p>
+        </w:tc>
+      </w:tr>
+      <w:tr>
+        <w:trPr>
+          <w:cnfStyle w:val="000000100000" w:firstRow="0" w:lastRow="0" w:firstColumn="0" w:lastColumn="0" w:oddVBand="0" w:evenVBand="0" w:oddHBand="1" w:evenHBand="0" w:firstRowFirstColumn="0" w:firstRowLastColumn="0" w:lastRowFirstColumn="0" w:lastRowLastColumn="0"/>
+        </w:trPr>
+        <w:tc>
+          <w:tcPr>
+            <w:cnfStyle w:val="001000000000" w:firstRow="0" w:lastRow="0" w:firstColumn="1" w:lastColumn="0" w:oddVBand="0" w:evenVBand="0" w:oddHBand="0" w:evenHBand="0" w:firstRowFirstColumn="0" w:firstRowLastColumn="0" w:lastRowFirstColumn="0" w:lastRowLastColumn="0"/>
+            <w:tcW w:w="4788" w:type="dxa"/>
+          </w:tcPr>
+          <w:p>
+            <w:r>
+              <w:t xml:space="preserve">Colin </w:t>
+            </w:r>
+            <w:proofErr w:type="spellStart"/>
+            <w:r>
+              <w:t>Gidzinski</w:t>
+            </w:r>
+            <w:proofErr w:type="spellEnd"/>
+          </w:p>
+        </w:tc>
+        <w:tc>
+          <w:tcPr>
+            <w:tcW w:w="4788" w:type="dxa"/>
+          </w:tcPr>
+          <w:p>
+            <w:pPr>
+              <w:pStyle w:val="ListParagraph"/>
+              <w:numPr>
+                <w:ilvl w:val="0"/>
+                <w:numId w:val="1"/>
+              </w:numPr>
+              <w:cnfStyle w:val="000000100000" w:firstRow="0" w:lastRow="0" w:firstColumn="0" w:lastColumn="0" w:oddVBand="0" w:evenVBand="0" w:oddHBand="1" w:evenHBand="0" w:firstRowFirstColumn="0" w:firstRowLastColumn="0" w:lastRowFirstColumn="0" w:lastRowLastColumn="0"/>
+            </w:pPr>
+            <w:r>
+              <w:t>Did paper mockups of the UI</w:t>
+            </w:r>
+          </w:p>
+        </w:tc>
+      </w:tr>
+    </w:tbl>
+    <w:p>
+      <w:pPr>
+        <w:rPr>
+          <w:b/>
+        </w:rPr>
+      </w:pPr>
+    </w:p>
+    <w:p>
+      <w:pPr>
+        <w:rPr>
+          <w:b/>
+        </w:rPr>
+      </w:pPr>
+    </w:p>
+    <w:p>
+      <w:r>
+        <w:rPr>
+          <w:b/>
+        </w:rPr>
+        <w:t>November 5</w:t>
+      </w:r>
+      <w:r>
+        <w:rPr>
+          <w:b/>
+          <w:vertAlign w:val="superscript"/>
+        </w:rPr>
+        <w:t>th</w:t>
+      </w:r>
+      <w:r>
+        <w:rPr>
+          <w:b/>
+        </w:rPr>
+        <w:t xml:space="preserve">, 2014: </w:t>
+      </w:r>
+      <w:r>
+        <w:t>Worked on the “Analysis” document individually</w:t>
+      </w:r>
+    </w:p>
+    <w:tbl>
+      <w:tblPr>
+        <w:tblStyle w:val="LightList"/>
+        <w:tblW w:w="0" w:type="auto"/>
+        <w:tblLook w:val="04A0" w:firstRow="1" w:lastRow="0" w:firstColumn="1" w:lastColumn="0" w:noHBand="0" w:noVBand="1"/>
+      </w:tblPr>
+      <w:tblGrid>
+        <w:gridCol w:w="4788"/>
+        <w:gridCol w:w="4788"/>
+      </w:tblGrid>
+      <w:tr>
+        <w:trPr>
+          <w:cnfStyle w:val="100000000000" w:firstRow="1" w:lastRow="0" w:firstColumn="0" w:lastColumn="0" w:oddVBand="0" w:evenVBand="0" w:oddHBand="0" w:evenHBand="0" w:firstRowFirstColumn="0" w:firstRowLastColumn="0" w:lastRowFirstColumn="0" w:lastRowLastColumn="0"/>
+        </w:trPr>
+        <w:tc>
+          <w:tcPr>
+            <w:cnfStyle w:val="001000000000" w:firstRow="0" w:lastRow="0" w:firstColumn="1" w:lastColumn="0" w:oddVBand="0" w:evenVBand="0" w:oddHBand="0" w:evenHBand="0" w:firstRowFirstColumn="0" w:firstRowLastColumn="0" w:lastRowFirstColumn="0" w:lastRowLastColumn="0"/>
+            <w:tcW w:w="4788" w:type="dxa"/>
+          </w:tcPr>
+          <w:p>
+            <w:r>
+              <w:t>Person</w:t>
+            </w:r>
+          </w:p>
+        </w:tc>
+        <w:tc>
+          <w:tcPr>
+            <w:tcW w:w="4788" w:type="dxa"/>
+          </w:tcPr>
+          <w:p>
+            <w:pPr>
+              <w:cnfStyle w:val="100000000000" w:firstRow="1" w:lastRow="0" w:firstColumn="0" w:lastColumn="0" w:oddVBand="0" w:evenVBand="0" w:oddHBand="0" w:evenHBand="0" w:firstRowFirstColumn="0" w:firstRowLastColumn="0" w:lastRowFirstColumn="0" w:lastRowLastColumn="0"/>
+            </w:pPr>
+            <w:r>
+              <w:t>Accomplishments</w:t>
+            </w:r>
+          </w:p>
+        </w:tc>
+      </w:tr>
+      <w:tr>
+        <w:trPr>
+          <w:cnfStyle w:val="000000100000" w:firstRow="0" w:lastRow="0" w:firstColumn="0" w:lastColumn="0" w:oddVBand="0" w:evenVBand="0" w:oddHBand="1" w:evenHBand="0" w:firstRowFirstColumn="0" w:firstRowLastColumn="0" w:lastRowFirstColumn="0" w:lastRowLastColumn="0"/>
+        </w:trPr>
+        <w:tc>
+          <w:tcPr>
+            <w:cnfStyle w:val="001000000000" w:firstRow="0" w:lastRow="0" w:firstColumn="1" w:lastColumn="0" w:oddVBand="0" w:evenVBand="0" w:oddHBand="0" w:evenHBand="0" w:firstRowFirstColumn="0" w:firstRowLastColumn="0" w:lastRowFirstColumn="0" w:lastRowLastColumn="0"/>
+            <w:tcW w:w="4788" w:type="dxa"/>
+          </w:tcPr>
+          <w:p>
+            <w:r>
+              <w:t>Vaughan Hilts</w:t>
+            </w:r>
+          </w:p>
+        </w:tc>
+        <w:tc>
+          <w:tcPr>
+            <w:tcW w:w="4788" w:type="dxa"/>
+          </w:tcPr>
+          <w:p>
+            <w:pPr>
+              <w:pStyle w:val="ListParagraph"/>
+              <w:numPr>
+                <w:ilvl w:val="0"/>
+                <w:numId w:val="3"/>
+              </w:numPr>
+              <w:cnfStyle w:val="000000100000" w:firstRow="0" w:lastRow="0" w:firstColumn="0" w:lastColumn="0" w:oddVBand="0" w:evenVBand="0" w:oddHBand="1" w:evenHBand="0" w:firstRowFirstColumn="0" w:firstRowLastColumn="0" w:lastRowFirstColumn="0" w:lastRowLastColumn="0"/>
+            </w:pPr>
+            <w:r>
+              <w:t>Created the frame and a significant portion of the document</w:t>
+            </w:r>
+          </w:p>
+        </w:tc>
+      </w:tr>
+      <w:tr>
+        <w:tc>
+          <w:tcPr>
+            <w:cnfStyle w:val="001000000000" w:firstRow="0" w:lastRow="0" w:firstColumn="1" w:lastColumn="0" w:oddVBand="0" w:evenVBand="0" w:oddHBand="0" w:evenHBand="0" w:firstRowFirstColumn="0" w:firstRowLastColumn="0" w:lastRowFirstColumn="0" w:lastRowLastColumn="0"/>
+            <w:tcW w:w="4788" w:type="dxa"/>
+          </w:tcPr>
+          <w:p>
+            <w:r>
+              <w:t>Brandon Smith</w:t>
+            </w:r>
+          </w:p>
+        </w:tc>
+        <w:tc>
+          <w:tcPr>
+            <w:tcW w:w="4788" w:type="dxa"/>
+          </w:tcPr>
+          <w:p>
+            <w:pPr>
+              <w:pStyle w:val="ListParagraph"/>
+              <w:numPr>
+                <w:ilvl w:val="0"/>
+                <w:numId w:val="2"/>
+              </w:numPr>
+              <w:cnfStyle w:val="000000000000" w:firstRow="0" w:lastRow="0" w:firstColumn="0" w:lastColumn="0" w:oddVBand="0" w:evenVBand="0" w:oddHBand="0" w:evenHBand="0" w:firstRowFirstColumn="0" w:firstRowLastColumn="0" w:lastRowFirstColumn="0" w:lastRowLastColumn="0"/>
+            </w:pPr>
+            <w:r>
+              <w:t>Created several sequence diagrams</w:t>
+            </w:r>
+          </w:p>
+        </w:tc>
+      </w:tr>
+      <w:tr>
+        <w:trPr>
+          <w:cnfStyle w:val="000000100000" w:firstRow="0" w:lastRow="0" w:firstColumn="0" w:lastColumn="0" w:oddVBand="0" w:evenVBand="0" w:oddHBand="1" w:evenHBand="0" w:firstRowFirstColumn="0" w:firstRowLastColumn="0" w:lastRowFirstColumn="0" w:lastRowLastColumn="0"/>
+        </w:trPr>
+        <w:tc>
+          <w:tcPr>
+            <w:cnfStyle w:val="001000000000" w:firstRow="0" w:lastRow="0" w:firstColumn="1" w:lastColumn="0" w:oddVBand="0" w:evenVBand="0" w:oddHBand="0" w:evenHBand="0" w:firstRowFirstColumn="0" w:firstRowLastColumn="0" w:lastRowFirstColumn="0" w:lastRowLastColumn="0"/>
+            <w:tcW w:w="4788" w:type="dxa"/>
+          </w:tcPr>
+          <w:p>
+            <w:r>
+              <w:t xml:space="preserve">Colin </w:t>
+            </w:r>
+            <w:proofErr w:type="spellStart"/>
+            <w:r>
+              <w:t>Gidzinski</w:t>
+            </w:r>
+            <w:proofErr w:type="spellEnd"/>
+          </w:p>
+        </w:tc>
+        <w:tc>
+          <w:tcPr>
+            <w:tcW w:w="4788" w:type="dxa"/>
+          </w:tcPr>
+          <w:p>
+            <w:pPr>
+              <w:pStyle w:val="ListParagraph"/>
+              <w:numPr>
+                <w:ilvl w:val="0"/>
+                <w:numId w:val="1"/>
+              </w:numPr>
+              <w:cnfStyle w:val="000000100000" w:firstRow="0" w:lastRow="0" w:firstColumn="0" w:lastColumn="0" w:oddVBand="0" w:evenVBand="0" w:oddHBand="1" w:evenHBand="0" w:firstRowFirstColumn="0" w:firstRowLastColumn="0" w:lastRowFirstColumn="0" w:lastRowLastColumn="0"/>
+            </w:pPr>
+            <w:r>
+              <w:t xml:space="preserve">Created several sequence diagrams </w:t>
+            </w:r>
+          </w:p>
+        </w:tc>
+      </w:tr>
+    </w:tbl>
     <w:p/>
+    <w:p>
+      <w:pPr>
+        <w:rPr>
+          <w:b/>
+        </w:rPr>
+      </w:pPr>
+    </w:p>
+    <w:p>
+      <w:pPr>
+        <w:rPr>
+          <w:b/>
+        </w:rPr>
+      </w:pPr>
+    </w:p>
     <w:p>
       <w:r>
         <w:rPr>
@@ -142,7 +1277,15 @@
               <w:cnfStyle w:val="000000100000" w:firstRow="0" w:lastRow="0" w:firstColumn="0" w:lastColumn="0" w:oddVBand="0" w:evenVBand="0" w:oddHBand="1" w:evenHBand="0" w:firstRowFirstColumn="0" w:firstRowLastColumn="0" w:lastRowFirstColumn="0" w:lastRowLastColumn="0"/>
             </w:pPr>
             <w:r>
-              <w:t>Demoed and trialed various wireframing software packages</w:t>
+              <w:t xml:space="preserve">Demoed and trialed various </w:t>
+            </w:r>
+            <w:proofErr w:type="spellStart"/>
+            <w:r>
+              <w:t>wireframing</w:t>
+            </w:r>
+            <w:proofErr w:type="spellEnd"/>
+            <w:r>
+              <w:t xml:space="preserve"> software packages</w:t>
             </w:r>
           </w:p>
         </w:tc>
@@ -150,12 +1293,10 @@
       <w:tr>
         <w:tc>
           <w:tcPr>
-            <w:tcW w:w="4788" w:type="dxa"/>
-          </w:tcPr>
-          <w:p>
-            <w:pPr>
-              <w:cnfStyle w:val="001000000000" w:firstRow="0" w:lastRow="0" w:firstColumn="1" w:lastColumn="0" w:oddVBand="0" w:evenVBand="0" w:oddHBand="0" w:evenHBand="0" w:firstRowFirstColumn="0" w:firstRowLastColumn="0" w:lastRowFirstColumn="0" w:lastRowLastColumn="0"/>
-            </w:pPr>
+            <w:cnfStyle w:val="001000000000" w:firstRow="0" w:lastRow="0" w:firstColumn="1" w:lastColumn="0" w:oddVBand="0" w:evenVBand="0" w:oddHBand="0" w:evenHBand="0" w:firstRowFirstColumn="0" w:firstRowLastColumn="0" w:lastRowFirstColumn="0" w:lastRowLastColumn="0"/>
+            <w:tcW w:w="4788" w:type="dxa"/>
+          </w:tcPr>
+          <w:p>
             <w:r>
               <w:t>Brandon Smith</w:t>
             </w:r>
@@ -172,6 +1313,7 @@
                 <w:ilvl w:val="0"/>
                 <w:numId w:val="2"/>
               </w:numPr>
+              <w:cnfStyle w:val="000000000000" w:firstRow="0" w:lastRow="0" w:firstColumn="0" w:lastColumn="0" w:oddVBand="0" w:evenVBand="0" w:oddHBand="0" w:evenHBand="0" w:firstRowFirstColumn="0" w:firstRowLastColumn="0" w:lastRowFirstColumn="0" w:lastRowLastColumn="0"/>
             </w:pPr>
             <w:r>
               <w:t>Proofreading of entire report was done.</w:t>
@@ -184,15 +1326,30 @@
                 <w:ilvl w:val="0"/>
                 <w:numId w:val="2"/>
               </w:numPr>
-            </w:pPr>
-            <w:r>
-              <w:t xml:space="preserve">Edited Activity Diagram and then modelled it using </w:t>
-            </w:r>
+              <w:cnfStyle w:val="000000000000" w:firstRow="0" w:lastRow="0" w:firstColumn="0" w:lastColumn="0" w:oddVBand="0" w:evenVBand="0" w:oddHBand="0" w:evenHBand="0" w:firstRowFirstColumn="0" w:firstRowLastColumn="0" w:lastRowFirstColumn="0" w:lastRowLastColumn="0"/>
+            </w:pPr>
+            <w:r>
+              <w:t xml:space="preserve">Edited Activity Diagram and then </w:t>
+            </w:r>
+            <w:r>
+              <w:t>modeled</w:t>
+            </w:r>
+            <w:r>
+              <w:t xml:space="preserve"> it using </w:t>
+            </w:r>
+            <w:proofErr w:type="spellStart"/>
             <w:r>
               <w:rPr>
                 <w:b/>
               </w:rPr>
-              <w:t xml:space="preserve">yEd </w:t>
+              <w:t>yEd</w:t>
+            </w:r>
+            <w:proofErr w:type="spellEnd"/>
+            <w:r>
+              <w:rPr>
+                <w:b/>
+              </w:rPr>
+              <w:t xml:space="preserve"> </w:t>
             </w:r>
           </w:p>
           <w:p>
@@ -202,6 +1359,7 @@
                 <w:ilvl w:val="0"/>
                 <w:numId w:val="2"/>
               </w:numPr>
+              <w:cnfStyle w:val="000000000000" w:firstRow="0" w:lastRow="0" w:firstColumn="0" w:lastColumn="0" w:oddVBand="0" w:evenVBand="0" w:oddHBand="0" w:evenHBand="0" w:firstRowFirstColumn="0" w:firstRowLastColumn="0" w:lastRowFirstColumn="0" w:lastRowLastColumn="0"/>
             </w:pPr>
             <w:r>
               <w:t>Various clean-up of sequence diagrams was completed</w:t>
@@ -214,8 +1372,10 @@
                 <w:ilvl w:val="0"/>
                 <w:numId w:val="2"/>
               </w:numPr>
-            </w:pPr>
-            <w:r>
+              <w:cnfStyle w:val="000000000000" w:firstRow="0" w:lastRow="0" w:firstColumn="0" w:lastColumn="0" w:oddVBand="0" w:evenVBand="0" w:oddHBand="0" w:evenHBand="0" w:firstRowFirstColumn="0" w:firstRowLastColumn="0" w:lastRowFirstColumn="0" w:lastRowLastColumn="0"/>
+            </w:pPr>
+            <w:r>
+              <w:lastRenderedPageBreak/>
               <w:t xml:space="preserve">Demoed and trialed </w:t>
             </w:r>
             <w:r>
@@ -238,8 +1398,14 @@
           </w:tcPr>
           <w:p>
             <w:r>
-              <w:t>Colin Gidzinski</w:t>
-            </w:r>
+              <w:lastRenderedPageBreak/>
+              <w:t xml:space="preserve">Colin </w:t>
+            </w:r>
+            <w:proofErr w:type="spellStart"/>
+            <w:r>
+              <w:t>Gidzinski</w:t>
+            </w:r>
+            <w:proofErr w:type="spellEnd"/>
           </w:p>
         </w:tc>
         <w:tc>
@@ -290,11 +1456,19 @@
             <w:r>
               <w:t xml:space="preserve">Demoed and trialed </w:t>
             </w:r>
+            <w:proofErr w:type="spellStart"/>
             <w:r>
               <w:rPr>
                 <w:i/>
               </w:rPr>
-              <w:t xml:space="preserve">Balsamiq Mockups. </w:t>
+              <w:t>Balsamiq</w:t>
+            </w:r>
+            <w:proofErr w:type="spellEnd"/>
+            <w:r>
+              <w:rPr>
+                <w:i/>
+              </w:rPr>
+              <w:t xml:space="preserve"> Mockups. </w:t>
             </w:r>
             <w:r>
               <w:t>This was selected as our software.</w:t>
@@ -303,10 +1477,827 @@
         </w:tc>
       </w:tr>
     </w:tbl>
+    <w:p/>
     <w:p>
-      <w:bookmarkStart w:id="0" w:name="_GoBack"/>
-      <w:bookmarkEnd w:id="0"/>
+      <w:r>
+        <w:t>November 10</w:t>
+      </w:r>
+      <w:r>
+        <w:rPr>
+          <w:vertAlign w:val="superscript"/>
+        </w:rPr>
+        <w:t>th</w:t>
+      </w:r>
+      <w:r>
+        <w:t xml:space="preserve"> 2014 Started on design documentation</w:t>
+      </w:r>
     </w:p>
+    <w:p/>
+    <w:tbl>
+      <w:tblPr>
+        <w:tblStyle w:val="LightList"/>
+        <w:tblW w:w="0" w:type="auto"/>
+        <w:tblLook w:val="04A0" w:firstRow="1" w:lastRow="0" w:firstColumn="1" w:lastColumn="0" w:noHBand="0" w:noVBand="1"/>
+      </w:tblPr>
+      <w:tblGrid>
+        <w:gridCol w:w="4788"/>
+        <w:gridCol w:w="4788"/>
+      </w:tblGrid>
+      <w:tr>
+        <w:trPr>
+          <w:cnfStyle w:val="100000000000" w:firstRow="1" w:lastRow="0" w:firstColumn="0" w:lastColumn="0" w:oddVBand="0" w:evenVBand="0" w:oddHBand="0" w:evenHBand="0" w:firstRowFirstColumn="0" w:firstRowLastColumn="0" w:lastRowFirstColumn="0" w:lastRowLastColumn="0"/>
+        </w:trPr>
+        <w:tc>
+          <w:tcPr>
+            <w:cnfStyle w:val="001000000000" w:firstRow="0" w:lastRow="0" w:firstColumn="1" w:lastColumn="0" w:oddVBand="0" w:evenVBand="0" w:oddHBand="0" w:evenHBand="0" w:firstRowFirstColumn="0" w:firstRowLastColumn="0" w:lastRowFirstColumn="0" w:lastRowLastColumn="0"/>
+            <w:tcW w:w="4788" w:type="dxa"/>
+          </w:tcPr>
+          <w:p>
+            <w:r>
+              <w:t>Person</w:t>
+            </w:r>
+          </w:p>
+        </w:tc>
+        <w:tc>
+          <w:tcPr>
+            <w:tcW w:w="4788" w:type="dxa"/>
+          </w:tcPr>
+          <w:p>
+            <w:pPr>
+              <w:cnfStyle w:val="100000000000" w:firstRow="1" w:lastRow="0" w:firstColumn="0" w:lastColumn="0" w:oddVBand="0" w:evenVBand="0" w:oddHBand="0" w:evenHBand="0" w:firstRowFirstColumn="0" w:firstRowLastColumn="0" w:lastRowFirstColumn="0" w:lastRowLastColumn="0"/>
+            </w:pPr>
+            <w:r>
+              <w:t>Accomplishments</w:t>
+            </w:r>
+          </w:p>
+        </w:tc>
+      </w:tr>
+      <w:tr>
+        <w:trPr>
+          <w:cnfStyle w:val="000000100000" w:firstRow="0" w:lastRow="0" w:firstColumn="0" w:lastColumn="0" w:oddVBand="0" w:evenVBand="0" w:oddHBand="1" w:evenHBand="0" w:firstRowFirstColumn="0" w:firstRowLastColumn="0" w:lastRowFirstColumn="0" w:lastRowLastColumn="0"/>
+        </w:trPr>
+        <w:tc>
+          <w:tcPr>
+            <w:cnfStyle w:val="001000000000" w:firstRow="0" w:lastRow="0" w:firstColumn="1" w:lastColumn="0" w:oddVBand="0" w:evenVBand="0" w:oddHBand="0" w:evenHBand="0" w:firstRowFirstColumn="0" w:firstRowLastColumn="0" w:lastRowFirstColumn="0" w:lastRowLastColumn="0"/>
+            <w:tcW w:w="4788" w:type="dxa"/>
+          </w:tcPr>
+          <w:p>
+            <w:r>
+              <w:t>Vaughan Hilts</w:t>
+            </w:r>
+          </w:p>
+        </w:tc>
+        <w:tc>
+          <w:tcPr>
+            <w:tcW w:w="4788" w:type="dxa"/>
+          </w:tcPr>
+          <w:p>
+            <w:pPr>
+              <w:pStyle w:val="ListParagraph"/>
+              <w:numPr>
+                <w:ilvl w:val="0"/>
+                <w:numId w:val="3"/>
+              </w:numPr>
+              <w:cnfStyle w:val="000000100000" w:firstRow="0" w:lastRow="0" w:firstColumn="0" w:lastColumn="0" w:oddVBand="0" w:evenVBand="0" w:oddHBand="1" w:evenHBand="0" w:firstRowFirstColumn="0" w:firstRowLastColumn="0" w:lastRowFirstColumn="0" w:lastRowLastColumn="0"/>
+            </w:pPr>
+            <w:r>
+              <w:t>Created Documentation</w:t>
+            </w:r>
+          </w:p>
+        </w:tc>
+      </w:tr>
+      <w:tr>
+        <w:tc>
+          <w:tcPr>
+            <w:cnfStyle w:val="001000000000" w:firstRow="0" w:lastRow="0" w:firstColumn="1" w:lastColumn="0" w:oddVBand="0" w:evenVBand="0" w:oddHBand="0" w:evenHBand="0" w:firstRowFirstColumn="0" w:firstRowLastColumn="0" w:lastRowFirstColumn="0" w:lastRowLastColumn="0"/>
+            <w:tcW w:w="4788" w:type="dxa"/>
+          </w:tcPr>
+          <w:p>
+            <w:r>
+              <w:t>Brandon Smith</w:t>
+            </w:r>
+          </w:p>
+        </w:tc>
+        <w:tc>
+          <w:tcPr>
+            <w:tcW w:w="4788" w:type="dxa"/>
+          </w:tcPr>
+          <w:p>
+            <w:pPr>
+              <w:pStyle w:val="ListParagraph"/>
+              <w:numPr>
+                <w:ilvl w:val="0"/>
+                <w:numId w:val="2"/>
+              </w:numPr>
+              <w:cnfStyle w:val="000000000000" w:firstRow="0" w:lastRow="0" w:firstColumn="0" w:lastColumn="0" w:oddVBand="0" w:evenVBand="0" w:oddHBand="0" w:evenHBand="0" w:firstRowFirstColumn="0" w:firstRowLastColumn="0" w:lastRowFirstColumn="0" w:lastRowLastColumn="0"/>
+            </w:pPr>
+            <w:r>
+              <w:t>Looked over and critiqued UI design</w:t>
+            </w:r>
+          </w:p>
+        </w:tc>
+      </w:tr>
+      <w:tr>
+        <w:trPr>
+          <w:cnfStyle w:val="000000100000" w:firstRow="0" w:lastRow="0" w:firstColumn="0" w:lastColumn="0" w:oddVBand="0" w:evenVBand="0" w:oddHBand="1" w:evenHBand="0" w:firstRowFirstColumn="0" w:firstRowLastColumn="0" w:lastRowFirstColumn="0" w:lastRowLastColumn="0"/>
+        </w:trPr>
+        <w:tc>
+          <w:tcPr>
+            <w:cnfStyle w:val="001000000000" w:firstRow="0" w:lastRow="0" w:firstColumn="1" w:lastColumn="0" w:oddVBand="0" w:evenVBand="0" w:oddHBand="0" w:evenHBand="0" w:firstRowFirstColumn="0" w:firstRowLastColumn="0" w:lastRowFirstColumn="0" w:lastRowLastColumn="0"/>
+            <w:tcW w:w="4788" w:type="dxa"/>
+          </w:tcPr>
+          <w:p>
+            <w:r>
+              <w:t xml:space="preserve">Colin </w:t>
+            </w:r>
+            <w:proofErr w:type="spellStart"/>
+            <w:r>
+              <w:t>Gidzinski</w:t>
+            </w:r>
+            <w:proofErr w:type="spellEnd"/>
+          </w:p>
+        </w:tc>
+        <w:tc>
+          <w:tcPr>
+            <w:tcW w:w="4788" w:type="dxa"/>
+          </w:tcPr>
+          <w:p>
+            <w:pPr>
+              <w:pStyle w:val="ListParagraph"/>
+              <w:numPr>
+                <w:ilvl w:val="0"/>
+                <w:numId w:val="1"/>
+              </w:numPr>
+              <w:cnfStyle w:val="000000100000" w:firstRow="0" w:lastRow="0" w:firstColumn="0" w:lastColumn="0" w:oddVBand="0" w:evenVBand="0" w:oddHBand="1" w:evenHBand="0" w:firstRowFirstColumn="0" w:firstRowLastColumn="0" w:lastRowFirstColumn="0" w:lastRowLastColumn="0"/>
+            </w:pPr>
+            <w:r>
+              <w:t>Created Mockups for UI design</w:t>
+            </w:r>
+          </w:p>
+        </w:tc>
+      </w:tr>
+    </w:tbl>
+    <w:p/>
+    <w:p/>
+    <w:p>
+      <w:r>
+        <w:t>November 1</w:t>
+      </w:r>
+      <w:r>
+        <w:t>1</w:t>
+      </w:r>
+      <w:r>
+        <w:rPr>
+          <w:vertAlign w:val="superscript"/>
+        </w:rPr>
+        <w:t>th</w:t>
+      </w:r>
+      <w:r>
+        <w:rPr>
+          <w:vertAlign w:val="superscript"/>
+        </w:rPr>
+        <w:t xml:space="preserve"> </w:t>
+      </w:r>
+      <w:proofErr w:type="gramStart"/>
+      <w:r>
+        <w:t>Worked</w:t>
+      </w:r>
+      <w:proofErr w:type="gramEnd"/>
+      <w:r>
+        <w:t xml:space="preserve"> on design document</w:t>
+      </w:r>
+    </w:p>
+    <w:p/>
+    <w:tbl>
+      <w:tblPr>
+        <w:tblStyle w:val="LightList"/>
+        <w:tblW w:w="0" w:type="auto"/>
+        <w:tblLook w:val="04A0" w:firstRow="1" w:lastRow="0" w:firstColumn="1" w:lastColumn="0" w:noHBand="0" w:noVBand="1"/>
+      </w:tblPr>
+      <w:tblGrid>
+        <w:gridCol w:w="4788"/>
+        <w:gridCol w:w="4788"/>
+      </w:tblGrid>
+      <w:tr>
+        <w:trPr>
+          <w:cnfStyle w:val="100000000000" w:firstRow="1" w:lastRow="0" w:firstColumn="0" w:lastColumn="0" w:oddVBand="0" w:evenVBand="0" w:oddHBand="0" w:evenHBand="0" w:firstRowFirstColumn="0" w:firstRowLastColumn="0" w:lastRowFirstColumn="0" w:lastRowLastColumn="0"/>
+        </w:trPr>
+        <w:tc>
+          <w:tcPr>
+            <w:cnfStyle w:val="001000000000" w:firstRow="0" w:lastRow="0" w:firstColumn="1" w:lastColumn="0" w:oddVBand="0" w:evenVBand="0" w:oddHBand="0" w:evenHBand="0" w:firstRowFirstColumn="0" w:firstRowLastColumn="0" w:lastRowFirstColumn="0" w:lastRowLastColumn="0"/>
+            <w:tcW w:w="4788" w:type="dxa"/>
+          </w:tcPr>
+          <w:p>
+            <w:r>
+              <w:t>Person</w:t>
+            </w:r>
+          </w:p>
+        </w:tc>
+        <w:tc>
+          <w:tcPr>
+            <w:tcW w:w="4788" w:type="dxa"/>
+          </w:tcPr>
+          <w:p>
+            <w:pPr>
+              <w:cnfStyle w:val="100000000000" w:firstRow="1" w:lastRow="0" w:firstColumn="0" w:lastColumn="0" w:oddVBand="0" w:evenVBand="0" w:oddHBand="0" w:evenHBand="0" w:firstRowFirstColumn="0" w:firstRowLastColumn="0" w:lastRowFirstColumn="0" w:lastRowLastColumn="0"/>
+            </w:pPr>
+            <w:r>
+              <w:t>Accomplishments</w:t>
+            </w:r>
+          </w:p>
+        </w:tc>
+      </w:tr>
+      <w:tr>
+        <w:trPr>
+          <w:cnfStyle w:val="000000100000" w:firstRow="0" w:lastRow="0" w:firstColumn="0" w:lastColumn="0" w:oddVBand="0" w:evenVBand="0" w:oddHBand="1" w:evenHBand="0" w:firstRowFirstColumn="0" w:firstRowLastColumn="0" w:lastRowFirstColumn="0" w:lastRowLastColumn="0"/>
+        </w:trPr>
+        <w:tc>
+          <w:tcPr>
+            <w:cnfStyle w:val="001000000000" w:firstRow="0" w:lastRow="0" w:firstColumn="1" w:lastColumn="0" w:oddVBand="0" w:evenVBand="0" w:oddHBand="0" w:evenHBand="0" w:firstRowFirstColumn="0" w:firstRowLastColumn="0" w:lastRowFirstColumn="0" w:lastRowLastColumn="0"/>
+            <w:tcW w:w="4788" w:type="dxa"/>
+          </w:tcPr>
+          <w:p>
+            <w:r>
+              <w:t>Vaughan Hilts</w:t>
+            </w:r>
+          </w:p>
+        </w:tc>
+        <w:tc>
+          <w:tcPr>
+            <w:tcW w:w="4788" w:type="dxa"/>
+          </w:tcPr>
+          <w:p>
+            <w:pPr>
+              <w:pStyle w:val="ListParagraph"/>
+              <w:numPr>
+                <w:ilvl w:val="0"/>
+                <w:numId w:val="3"/>
+              </w:numPr>
+              <w:cnfStyle w:val="000000100000" w:firstRow="0" w:lastRow="0" w:firstColumn="0" w:lastColumn="0" w:oddVBand="0" w:evenVBand="0" w:oddHBand="1" w:evenHBand="0" w:firstRowFirstColumn="0" w:firstRowLastColumn="0" w:lastRowFirstColumn="0" w:lastRowLastColumn="0"/>
+            </w:pPr>
+            <w:r>
+              <w:t>Did introduction of design document</w:t>
+            </w:r>
+          </w:p>
+        </w:tc>
+      </w:tr>
+      <w:tr>
+        <w:tc>
+          <w:tcPr>
+            <w:cnfStyle w:val="001000000000" w:firstRow="0" w:lastRow="0" w:firstColumn="1" w:lastColumn="0" w:oddVBand="0" w:evenVBand="0" w:oddHBand="0" w:evenHBand="0" w:firstRowFirstColumn="0" w:firstRowLastColumn="0" w:lastRowFirstColumn="0" w:lastRowLastColumn="0"/>
+            <w:tcW w:w="4788" w:type="dxa"/>
+          </w:tcPr>
+          <w:p>
+            <w:r>
+              <w:t>Brandon Smith</w:t>
+            </w:r>
+          </w:p>
+        </w:tc>
+        <w:tc>
+          <w:tcPr>
+            <w:tcW w:w="4788" w:type="dxa"/>
+          </w:tcPr>
+          <w:p>
+            <w:pPr>
+              <w:pStyle w:val="ListParagraph"/>
+              <w:numPr>
+                <w:ilvl w:val="0"/>
+                <w:numId w:val="2"/>
+              </w:numPr>
+              <w:cnfStyle w:val="000000000000" w:firstRow="0" w:lastRow="0" w:firstColumn="0" w:lastColumn="0" w:oddVBand="0" w:evenVBand="0" w:oddHBand="0" w:evenHBand="0" w:firstRowFirstColumn="0" w:firstRowLastColumn="0" w:lastRowFirstColumn="0" w:lastRowLastColumn="0"/>
+            </w:pPr>
+            <w:r>
+              <w:t>Attempted dataflow diagrams</w:t>
+            </w:r>
+          </w:p>
+        </w:tc>
+      </w:tr>
+      <w:tr>
+        <w:trPr>
+          <w:cnfStyle w:val="000000100000" w:firstRow="0" w:lastRow="0" w:firstColumn="0" w:lastColumn="0" w:oddVBand="0" w:evenVBand="0" w:oddHBand="1" w:evenHBand="0" w:firstRowFirstColumn="0" w:firstRowLastColumn="0" w:lastRowFirstColumn="0" w:lastRowLastColumn="0"/>
+        </w:trPr>
+        <w:tc>
+          <w:tcPr>
+            <w:cnfStyle w:val="001000000000" w:firstRow="0" w:lastRow="0" w:firstColumn="1" w:lastColumn="0" w:oddVBand="0" w:evenVBand="0" w:oddHBand="0" w:evenHBand="0" w:firstRowFirstColumn="0" w:firstRowLastColumn="0" w:lastRowFirstColumn="0" w:lastRowLastColumn="0"/>
+            <w:tcW w:w="4788" w:type="dxa"/>
+          </w:tcPr>
+          <w:p>
+            <w:r>
+              <w:t xml:space="preserve">Colin </w:t>
+            </w:r>
+            <w:proofErr w:type="spellStart"/>
+            <w:r>
+              <w:t>Gidzinski</w:t>
+            </w:r>
+            <w:proofErr w:type="spellEnd"/>
+          </w:p>
+        </w:tc>
+        <w:tc>
+          <w:tcPr>
+            <w:tcW w:w="4788" w:type="dxa"/>
+          </w:tcPr>
+          <w:p>
+            <w:pPr>
+              <w:pStyle w:val="ListParagraph"/>
+              <w:numPr>
+                <w:ilvl w:val="0"/>
+                <w:numId w:val="1"/>
+              </w:numPr>
+              <w:cnfStyle w:val="000000100000" w:firstRow="0" w:lastRow="0" w:firstColumn="0" w:lastColumn="0" w:oddVBand="0" w:evenVBand="0" w:oddHBand="1" w:evenHBand="0" w:firstRowFirstColumn="0" w:firstRowLastColumn="0" w:lastRowFirstColumn="0" w:lastRowLastColumn="0"/>
+            </w:pPr>
+            <w:r>
+              <w:t>Wrote descriptions of UI diagrams</w:t>
+            </w:r>
+          </w:p>
+        </w:tc>
+      </w:tr>
+    </w:tbl>
+    <w:p/>
+    <w:p>
+      <w:r>
+        <w:t>November 12</w:t>
+      </w:r>
+      <w:r>
+        <w:rPr>
+          <w:vertAlign w:val="superscript"/>
+        </w:rPr>
+        <w:t>th</w:t>
+      </w:r>
+      <w:r>
+        <w:t xml:space="preserve"> completed design document</w:t>
+      </w:r>
+    </w:p>
+    <w:tbl>
+      <w:tblPr>
+        <w:tblStyle w:val="LightList"/>
+        <w:tblW w:w="0" w:type="auto"/>
+        <w:tblLook w:val="04A0" w:firstRow="1" w:lastRow="0" w:firstColumn="1" w:lastColumn="0" w:noHBand="0" w:noVBand="1"/>
+      </w:tblPr>
+      <w:tblGrid>
+        <w:gridCol w:w="4788"/>
+        <w:gridCol w:w="4788"/>
+      </w:tblGrid>
+      <w:tr>
+        <w:trPr>
+          <w:cnfStyle w:val="100000000000" w:firstRow="1" w:lastRow="0" w:firstColumn="0" w:lastColumn="0" w:oddVBand="0" w:evenVBand="0" w:oddHBand="0" w:evenHBand="0" w:firstRowFirstColumn="0" w:firstRowLastColumn="0" w:lastRowFirstColumn="0" w:lastRowLastColumn="0"/>
+        </w:trPr>
+        <w:tc>
+          <w:tcPr>
+            <w:cnfStyle w:val="001000000000" w:firstRow="0" w:lastRow="0" w:firstColumn="1" w:lastColumn="0" w:oddVBand="0" w:evenVBand="0" w:oddHBand="0" w:evenHBand="0" w:firstRowFirstColumn="0" w:firstRowLastColumn="0" w:lastRowFirstColumn="0" w:lastRowLastColumn="0"/>
+            <w:tcW w:w="4788" w:type="dxa"/>
+          </w:tcPr>
+          <w:p>
+            <w:r>
+              <w:t>Person</w:t>
+            </w:r>
+          </w:p>
+        </w:tc>
+        <w:tc>
+          <w:tcPr>
+            <w:tcW w:w="4788" w:type="dxa"/>
+          </w:tcPr>
+          <w:p>
+            <w:pPr>
+              <w:cnfStyle w:val="100000000000" w:firstRow="1" w:lastRow="0" w:firstColumn="0" w:lastColumn="0" w:oddVBand="0" w:evenVBand="0" w:oddHBand="0" w:evenHBand="0" w:firstRowFirstColumn="0" w:firstRowLastColumn="0" w:lastRowFirstColumn="0" w:lastRowLastColumn="0"/>
+            </w:pPr>
+            <w:r>
+              <w:t>Accomplishments</w:t>
+            </w:r>
+          </w:p>
+        </w:tc>
+      </w:tr>
+      <w:tr>
+        <w:trPr>
+          <w:cnfStyle w:val="000000100000" w:firstRow="0" w:lastRow="0" w:firstColumn="0" w:lastColumn="0" w:oddVBand="0" w:evenVBand="0" w:oddHBand="1" w:evenHBand="0" w:firstRowFirstColumn="0" w:firstRowLastColumn="0" w:lastRowFirstColumn="0" w:lastRowLastColumn="0"/>
+        </w:trPr>
+        <w:tc>
+          <w:tcPr>
+            <w:cnfStyle w:val="001000000000" w:firstRow="0" w:lastRow="0" w:firstColumn="1" w:lastColumn="0" w:oddVBand="0" w:evenVBand="0" w:oddHBand="0" w:evenHBand="0" w:firstRowFirstColumn="0" w:firstRowLastColumn="0" w:lastRowFirstColumn="0" w:lastRowLastColumn="0"/>
+            <w:tcW w:w="4788" w:type="dxa"/>
+          </w:tcPr>
+          <w:p>
+            <w:r>
+              <w:t>Vaughan Hilts</w:t>
+            </w:r>
+          </w:p>
+        </w:tc>
+        <w:tc>
+          <w:tcPr>
+            <w:tcW w:w="4788" w:type="dxa"/>
+          </w:tcPr>
+          <w:p>
+            <w:pPr>
+              <w:pStyle w:val="ListParagraph"/>
+              <w:numPr>
+                <w:ilvl w:val="0"/>
+                <w:numId w:val="3"/>
+              </w:numPr>
+              <w:cnfStyle w:val="000000100000" w:firstRow="0" w:lastRow="0" w:firstColumn="0" w:lastColumn="0" w:oddVBand="0" w:evenVBand="0" w:oddHBand="1" w:evenHBand="0" w:firstRowFirstColumn="0" w:firstRowLastColumn="0" w:lastRowFirstColumn="0" w:lastRowLastColumn="0"/>
+            </w:pPr>
+            <w:r>
+              <w:t>Completed  the system overview</w:t>
+            </w:r>
+          </w:p>
+        </w:tc>
+      </w:tr>
+      <w:tr>
+        <w:tc>
+          <w:tcPr>
+            <w:cnfStyle w:val="001000000000" w:firstRow="0" w:lastRow="0" w:firstColumn="1" w:lastColumn="0" w:oddVBand="0" w:evenVBand="0" w:oddHBand="0" w:evenHBand="0" w:firstRowFirstColumn="0" w:firstRowLastColumn="0" w:lastRowFirstColumn="0" w:lastRowLastColumn="0"/>
+            <w:tcW w:w="4788" w:type="dxa"/>
+          </w:tcPr>
+          <w:p>
+            <w:r>
+              <w:t>Brandon Smith</w:t>
+            </w:r>
+          </w:p>
+        </w:tc>
+        <w:tc>
+          <w:tcPr>
+            <w:tcW w:w="4788" w:type="dxa"/>
+          </w:tcPr>
+          <w:p>
+            <w:pPr>
+              <w:pStyle w:val="ListParagraph"/>
+              <w:numPr>
+                <w:ilvl w:val="0"/>
+                <w:numId w:val="2"/>
+              </w:numPr>
+              <w:cnfStyle w:val="000000000000" w:firstRow="0" w:lastRow="0" w:firstColumn="0" w:lastColumn="0" w:oddVBand="0" w:evenVBand="0" w:oddHBand="0" w:evenHBand="0" w:firstRowFirstColumn="0" w:firstRowLastColumn="0" w:lastRowFirstColumn="0" w:lastRowLastColumn="0"/>
+            </w:pPr>
+            <w:r>
+              <w:t>Completed dataflow diagrams</w:t>
+            </w:r>
+          </w:p>
+        </w:tc>
+      </w:tr>
+      <w:tr>
+        <w:trPr>
+          <w:cnfStyle w:val="000000100000" w:firstRow="0" w:lastRow="0" w:firstColumn="0" w:lastColumn="0" w:oddVBand="0" w:evenVBand="0" w:oddHBand="1" w:evenHBand="0" w:firstRowFirstColumn="0" w:firstRowLastColumn="0" w:lastRowFirstColumn="0" w:lastRowLastColumn="0"/>
+        </w:trPr>
+        <w:tc>
+          <w:tcPr>
+            <w:cnfStyle w:val="001000000000" w:firstRow="0" w:lastRow="0" w:firstColumn="1" w:lastColumn="0" w:oddVBand="0" w:evenVBand="0" w:oddHBand="0" w:evenHBand="0" w:firstRowFirstColumn="0" w:firstRowLastColumn="0" w:lastRowFirstColumn="0" w:lastRowLastColumn="0"/>
+            <w:tcW w:w="4788" w:type="dxa"/>
+          </w:tcPr>
+          <w:p>
+            <w:r>
+              <w:t xml:space="preserve">Colin </w:t>
+            </w:r>
+            <w:proofErr w:type="spellStart"/>
+            <w:r>
+              <w:t>Gidzinski</w:t>
+            </w:r>
+            <w:proofErr w:type="spellEnd"/>
+          </w:p>
+        </w:tc>
+        <w:tc>
+          <w:tcPr>
+            <w:tcW w:w="4788" w:type="dxa"/>
+          </w:tcPr>
+          <w:p>
+            <w:pPr>
+              <w:pStyle w:val="ListParagraph"/>
+              <w:numPr>
+                <w:ilvl w:val="0"/>
+                <w:numId w:val="1"/>
+              </w:numPr>
+              <w:cnfStyle w:val="000000100000" w:firstRow="0" w:lastRow="0" w:firstColumn="0" w:lastColumn="0" w:oddVBand="0" w:evenVBand="0" w:oddHBand="1" w:evenHBand="0" w:firstRowFirstColumn="0" w:firstRowLastColumn="0" w:lastRowFirstColumn="0" w:lastRowLastColumn="0"/>
+            </w:pPr>
+            <w:r>
+              <w:t>Split up the UI diagrams</w:t>
+            </w:r>
+          </w:p>
+        </w:tc>
+      </w:tr>
+    </w:tbl>
+    <w:p/>
+    <w:p/>
+    <w:p>
+      <w:r>
+        <w:t>November 13</w:t>
+      </w:r>
+      <w:r>
+        <w:rPr>
+          <w:vertAlign w:val="superscript"/>
+        </w:rPr>
+        <w:t>th</w:t>
+      </w:r>
+      <w:r>
+        <w:t xml:space="preserve"> completed design document</w:t>
+      </w:r>
+    </w:p>
+    <w:tbl>
+      <w:tblPr>
+        <w:tblStyle w:val="LightList"/>
+        <w:tblW w:w="0" w:type="auto"/>
+        <w:tblLook w:val="04A0" w:firstRow="1" w:lastRow="0" w:firstColumn="1" w:lastColumn="0" w:noHBand="0" w:noVBand="1"/>
+      </w:tblPr>
+      <w:tblGrid>
+        <w:gridCol w:w="4788"/>
+        <w:gridCol w:w="4788"/>
+      </w:tblGrid>
+      <w:tr>
+        <w:trPr>
+          <w:cnfStyle w:val="100000000000" w:firstRow="1" w:lastRow="0" w:firstColumn="0" w:lastColumn="0" w:oddVBand="0" w:evenVBand="0" w:oddHBand="0" w:evenHBand="0" w:firstRowFirstColumn="0" w:firstRowLastColumn="0" w:lastRowFirstColumn="0" w:lastRowLastColumn="0"/>
+        </w:trPr>
+        <w:tc>
+          <w:tcPr>
+            <w:cnfStyle w:val="001000000000" w:firstRow="0" w:lastRow="0" w:firstColumn="1" w:lastColumn="0" w:oddVBand="0" w:evenVBand="0" w:oddHBand="0" w:evenHBand="0" w:firstRowFirstColumn="0" w:firstRowLastColumn="0" w:lastRowFirstColumn="0" w:lastRowLastColumn="0"/>
+            <w:tcW w:w="4788" w:type="dxa"/>
+          </w:tcPr>
+          <w:p>
+            <w:r>
+              <w:t>Person</w:t>
+            </w:r>
+          </w:p>
+        </w:tc>
+        <w:tc>
+          <w:tcPr>
+            <w:tcW w:w="4788" w:type="dxa"/>
+          </w:tcPr>
+          <w:p>
+            <w:pPr>
+              <w:cnfStyle w:val="100000000000" w:firstRow="1" w:lastRow="0" w:firstColumn="0" w:lastColumn="0" w:oddVBand="0" w:evenVBand="0" w:oddHBand="0" w:evenHBand="0" w:firstRowFirstColumn="0" w:firstRowLastColumn="0" w:lastRowFirstColumn="0" w:lastRowLastColumn="0"/>
+            </w:pPr>
+            <w:r>
+              <w:t>Accomplishments</w:t>
+            </w:r>
+          </w:p>
+        </w:tc>
+      </w:tr>
+      <w:tr>
+        <w:trPr>
+          <w:cnfStyle w:val="000000100000" w:firstRow="0" w:lastRow="0" w:firstColumn="0" w:lastColumn="0" w:oddVBand="0" w:evenVBand="0" w:oddHBand="1" w:evenHBand="0" w:firstRowFirstColumn="0" w:firstRowLastColumn="0" w:lastRowFirstColumn="0" w:lastRowLastColumn="0"/>
+        </w:trPr>
+        <w:tc>
+          <w:tcPr>
+            <w:cnfStyle w:val="001000000000" w:firstRow="0" w:lastRow="0" w:firstColumn="1" w:lastColumn="0" w:oddVBand="0" w:evenVBand="0" w:oddHBand="0" w:evenHBand="0" w:firstRowFirstColumn="0" w:firstRowLastColumn="0" w:lastRowFirstColumn="0" w:lastRowLastColumn="0"/>
+            <w:tcW w:w="4788" w:type="dxa"/>
+          </w:tcPr>
+          <w:p>
+            <w:r>
+              <w:t>Vaughan Hilts</w:t>
+            </w:r>
+          </w:p>
+        </w:tc>
+        <w:tc>
+          <w:tcPr>
+            <w:tcW w:w="4788" w:type="dxa"/>
+          </w:tcPr>
+          <w:p>
+            <w:pPr>
+              <w:pStyle w:val="ListParagraph"/>
+              <w:numPr>
+                <w:ilvl w:val="0"/>
+                <w:numId w:val="3"/>
+              </w:numPr>
+              <w:cnfStyle w:val="000000100000" w:firstRow="0" w:lastRow="0" w:firstColumn="0" w:lastColumn="0" w:oddVBand="0" w:evenVBand="0" w:oddHBand="1" w:evenHBand="0" w:firstRowFirstColumn="0" w:firstRowLastColumn="0" w:lastRowFirstColumn="0" w:lastRowLastColumn="0"/>
+            </w:pPr>
+            <w:r>
+              <w:t>Completed the system architecture, formatting, edited the UI descriptions, and did sub system breakdown.</w:t>
+            </w:r>
+          </w:p>
+        </w:tc>
+      </w:tr>
+      <w:tr>
+        <w:tc>
+          <w:tcPr>
+            <w:cnfStyle w:val="001000000000" w:firstRow="0" w:lastRow="0" w:firstColumn="1" w:lastColumn="0" w:oddVBand="0" w:evenVBand="0" w:oddHBand="0" w:evenHBand="0" w:firstRowFirstColumn="0" w:firstRowLastColumn="0" w:lastRowFirstColumn="0" w:lastRowLastColumn="0"/>
+            <w:tcW w:w="4788" w:type="dxa"/>
+          </w:tcPr>
+          <w:p>
+            <w:r>
+              <w:t>Brandon Smith</w:t>
+            </w:r>
+          </w:p>
+        </w:tc>
+        <w:tc>
+          <w:tcPr>
+            <w:tcW w:w="4788" w:type="dxa"/>
+          </w:tcPr>
+          <w:p>
+            <w:pPr>
+              <w:pStyle w:val="ListParagraph"/>
+              <w:numPr>
+                <w:ilvl w:val="0"/>
+                <w:numId w:val="2"/>
+              </w:numPr>
+              <w:cnfStyle w:val="000000000000" w:firstRow="0" w:lastRow="0" w:firstColumn="0" w:lastColumn="0" w:oddVBand="0" w:evenVBand="0" w:oddHBand="0" w:evenHBand="0" w:firstRowFirstColumn="0" w:firstRowLastColumn="0" w:lastRowFirstColumn="0" w:lastRowLastColumn="0"/>
+            </w:pPr>
+            <w:r>
+              <w:t xml:space="preserve">Completed the data dictionary and </w:t>
+            </w:r>
+            <w:r>
+              <w:lastRenderedPageBreak/>
+              <w:t>object break down</w:t>
+            </w:r>
+          </w:p>
+        </w:tc>
+      </w:tr>
+      <w:tr>
+        <w:trPr>
+          <w:cnfStyle w:val="000000100000" w:firstRow="0" w:lastRow="0" w:firstColumn="0" w:lastColumn="0" w:oddVBand="0" w:evenVBand="0" w:oddHBand="1" w:evenHBand="0" w:firstRowFirstColumn="0" w:firstRowLastColumn="0" w:lastRowFirstColumn="0" w:lastRowLastColumn="0"/>
+        </w:trPr>
+        <w:tc>
+          <w:tcPr>
+            <w:cnfStyle w:val="001000000000" w:firstRow="0" w:lastRow="0" w:firstColumn="1" w:lastColumn="0" w:oddVBand="0" w:evenVBand="0" w:oddHBand="0" w:evenHBand="0" w:firstRowFirstColumn="0" w:firstRowLastColumn="0" w:lastRowFirstColumn="0" w:lastRowLastColumn="0"/>
+            <w:tcW w:w="4788" w:type="dxa"/>
+          </w:tcPr>
+          <w:p>
+            <w:r>
+              <w:lastRenderedPageBreak/>
+              <w:t xml:space="preserve">Colin </w:t>
+            </w:r>
+            <w:proofErr w:type="spellStart"/>
+            <w:r>
+              <w:t>Gidzinski</w:t>
+            </w:r>
+            <w:proofErr w:type="spellEnd"/>
+          </w:p>
+        </w:tc>
+        <w:tc>
+          <w:tcPr>
+            <w:tcW w:w="4788" w:type="dxa"/>
+          </w:tcPr>
+          <w:p>
+            <w:pPr>
+              <w:pStyle w:val="ListParagraph"/>
+              <w:numPr>
+                <w:ilvl w:val="0"/>
+                <w:numId w:val="1"/>
+              </w:numPr>
+              <w:cnfStyle w:val="000000100000" w:firstRow="0" w:lastRow="0" w:firstColumn="0" w:lastColumn="0" w:oddVBand="0" w:evenVBand="0" w:oddHBand="1" w:evenHBand="0" w:firstRowFirstColumn="0" w:firstRowLastColumn="0" w:lastRowFirstColumn="0" w:lastRowLastColumn="0"/>
+            </w:pPr>
+            <w:r>
+              <w:t>Explained absence</w:t>
+            </w:r>
+          </w:p>
+        </w:tc>
+      </w:tr>
+    </w:tbl>
+    <w:p/>
+    <w:p/>
+    <w:p>
+      <w:r>
+        <w:t>November 13</w:t>
+      </w:r>
+      <w:r>
+        <w:rPr>
+          <w:vertAlign w:val="superscript"/>
+        </w:rPr>
+        <w:t>th</w:t>
+      </w:r>
+      <w:r>
+        <w:t xml:space="preserve"> completed design document</w:t>
+      </w:r>
+    </w:p>
+    <w:tbl>
+      <w:tblPr>
+        <w:tblStyle w:val="LightList"/>
+        <w:tblW w:w="0" w:type="auto"/>
+        <w:tblLook w:val="04A0" w:firstRow="1" w:lastRow="0" w:firstColumn="1" w:lastColumn="0" w:noHBand="0" w:noVBand="1"/>
+      </w:tblPr>
+      <w:tblGrid>
+        <w:gridCol w:w="4788"/>
+        <w:gridCol w:w="4788"/>
+      </w:tblGrid>
+      <w:tr>
+        <w:trPr>
+          <w:cnfStyle w:val="100000000000" w:firstRow="1" w:lastRow="0" w:firstColumn="0" w:lastColumn="0" w:oddVBand="0" w:evenVBand="0" w:oddHBand="0" w:evenHBand="0" w:firstRowFirstColumn="0" w:firstRowLastColumn="0" w:lastRowFirstColumn="0" w:lastRowLastColumn="0"/>
+        </w:trPr>
+        <w:tc>
+          <w:tcPr>
+            <w:cnfStyle w:val="001000000000" w:firstRow="0" w:lastRow="0" w:firstColumn="1" w:lastColumn="0" w:oddVBand="0" w:evenVBand="0" w:oddHBand="0" w:evenHBand="0" w:firstRowFirstColumn="0" w:firstRowLastColumn="0" w:lastRowFirstColumn="0" w:lastRowLastColumn="0"/>
+            <w:tcW w:w="4788" w:type="dxa"/>
+          </w:tcPr>
+          <w:p>
+            <w:r>
+              <w:t>Person</w:t>
+            </w:r>
+          </w:p>
+        </w:tc>
+        <w:tc>
+          <w:tcPr>
+            <w:tcW w:w="4788" w:type="dxa"/>
+          </w:tcPr>
+          <w:p>
+            <w:pPr>
+              <w:cnfStyle w:val="100000000000" w:firstRow="1" w:lastRow="0" w:firstColumn="0" w:lastColumn="0" w:oddVBand="0" w:evenVBand="0" w:oddHBand="0" w:evenHBand="0" w:firstRowFirstColumn="0" w:firstRowLastColumn="0" w:lastRowFirstColumn="0" w:lastRowLastColumn="0"/>
+            </w:pPr>
+            <w:r>
+              <w:t>Accomplishments</w:t>
+            </w:r>
+          </w:p>
+        </w:tc>
+      </w:tr>
+      <w:tr>
+        <w:trPr>
+          <w:cnfStyle w:val="000000100000" w:firstRow="0" w:lastRow="0" w:firstColumn="0" w:lastColumn="0" w:oddVBand="0" w:evenVBand="0" w:oddHBand="1" w:evenHBand="0" w:firstRowFirstColumn="0" w:firstRowLastColumn="0" w:lastRowFirstColumn="0" w:lastRowLastColumn="0"/>
+        </w:trPr>
+        <w:tc>
+          <w:tcPr>
+            <w:cnfStyle w:val="001000000000" w:firstRow="0" w:lastRow="0" w:firstColumn="1" w:lastColumn="0" w:oddVBand="0" w:evenVBand="0" w:oddHBand="0" w:evenHBand="0" w:firstRowFirstColumn="0" w:firstRowLastColumn="0" w:lastRowFirstColumn="0" w:lastRowLastColumn="0"/>
+            <w:tcW w:w="4788" w:type="dxa"/>
+          </w:tcPr>
+          <w:p>
+            <w:r>
+              <w:t>Vaughan Hilts</w:t>
+            </w:r>
+          </w:p>
+        </w:tc>
+        <w:tc>
+          <w:tcPr>
+            <w:tcW w:w="4788" w:type="dxa"/>
+          </w:tcPr>
+          <w:p>
+            <w:pPr>
+              <w:pStyle w:val="ListParagraph"/>
+              <w:numPr>
+                <w:ilvl w:val="0"/>
+                <w:numId w:val="3"/>
+              </w:numPr>
+              <w:cnfStyle w:val="000000100000" w:firstRow="0" w:lastRow="0" w:firstColumn="0" w:lastColumn="0" w:oddVBand="0" w:evenVBand="0" w:oddHBand="1" w:evenHBand="0" w:firstRowFirstColumn="0" w:firstRowLastColumn="0" w:lastRowFirstColumn="0" w:lastRowLastColumn="0"/>
+            </w:pPr>
+            <w:r>
+              <w:t>Discussed and edited existing documentation</w:t>
+            </w:r>
+          </w:p>
+        </w:tc>
+      </w:tr>
+      <w:tr>
+        <w:tc>
+          <w:tcPr>
+            <w:cnfStyle w:val="001000000000" w:firstRow="0" w:lastRow="0" w:firstColumn="1" w:lastColumn="0" w:oddVBand="0" w:evenVBand="0" w:oddHBand="0" w:evenHBand="0" w:firstRowFirstColumn="0" w:firstRowLastColumn="0" w:lastRowFirstColumn="0" w:lastRowLastColumn="0"/>
+            <w:tcW w:w="4788" w:type="dxa"/>
+          </w:tcPr>
+          <w:p>
+            <w:r>
+              <w:t>Brandon Smith</w:t>
+            </w:r>
+          </w:p>
+        </w:tc>
+        <w:tc>
+          <w:tcPr>
+            <w:tcW w:w="4788" w:type="dxa"/>
+          </w:tcPr>
+          <w:p>
+            <w:pPr>
+              <w:pStyle w:val="ListParagraph"/>
+              <w:numPr>
+                <w:ilvl w:val="0"/>
+                <w:numId w:val="2"/>
+              </w:numPr>
+              <w:cnfStyle w:val="000000000000" w:firstRow="0" w:lastRow="0" w:firstColumn="0" w:lastColumn="0" w:oddVBand="0" w:evenVBand="0" w:oddHBand="0" w:evenHBand="0" w:firstRowFirstColumn="0" w:firstRowLastColumn="0" w:lastRowFirstColumn="0" w:lastRowLastColumn="0"/>
+            </w:pPr>
+            <w:r>
+              <w:t>Discussed and edited existing documentation</w:t>
+            </w:r>
+          </w:p>
+        </w:tc>
+      </w:tr>
+      <w:tr>
+        <w:trPr>
+          <w:cnfStyle w:val="000000100000" w:firstRow="0" w:lastRow="0" w:firstColumn="0" w:lastColumn="0" w:oddVBand="0" w:evenVBand="0" w:oddHBand="1" w:evenHBand="0" w:firstRowFirstColumn="0" w:firstRowLastColumn="0" w:lastRowFirstColumn="0" w:lastRowLastColumn="0"/>
+        </w:trPr>
+        <w:tc>
+          <w:tcPr>
+            <w:cnfStyle w:val="001000000000" w:firstRow="0" w:lastRow="0" w:firstColumn="1" w:lastColumn="0" w:oddVBand="0" w:evenVBand="0" w:oddHBand="0" w:evenHBand="0" w:firstRowFirstColumn="0" w:firstRowLastColumn="0" w:lastRowFirstColumn="0" w:lastRowLastColumn="0"/>
+            <w:tcW w:w="4788" w:type="dxa"/>
+          </w:tcPr>
+          <w:p>
+            <w:r>
+              <w:t xml:space="preserve">Colin </w:t>
+            </w:r>
+            <w:proofErr w:type="spellStart"/>
+            <w:r>
+              <w:t>Gidzinski</w:t>
+            </w:r>
+            <w:proofErr w:type="spellEnd"/>
+          </w:p>
+        </w:tc>
+        <w:tc>
+          <w:tcPr>
+            <w:tcW w:w="4788" w:type="dxa"/>
+          </w:tcPr>
+          <w:p>
+            <w:pPr>
+              <w:pStyle w:val="ListParagraph"/>
+              <w:numPr>
+                <w:ilvl w:val="0"/>
+                <w:numId w:val="1"/>
+              </w:numPr>
+              <w:cnfStyle w:val="000000100000" w:firstRow="0" w:lastRow="0" w:firstColumn="0" w:lastColumn="0" w:oddVBand="0" w:evenVBand="0" w:oddHBand="1" w:evenHBand="0" w:firstRowFirstColumn="0" w:firstRowLastColumn="0" w:lastRowFirstColumn="0" w:lastRowLastColumn="0"/>
+            </w:pPr>
+            <w:r>
+              <w:t>Discussed and edited existing documentation</w:t>
+            </w:r>
+          </w:p>
+        </w:tc>
+      </w:tr>
+    </w:tbl>
+    <w:p/>
+    <w:p/>
     <w:sectPr>
       <w:pgSz w:w="12240" w:h="15840"/>
       <w:pgMar w:top="1440" w:right="1440" w:bottom="1440" w:left="1440" w:header="720" w:footer="720" w:gutter="0"/>
@@ -1485,6 +3476,7 @@
       <w:spacing w:after="0" w:line="240" w:lineRule="auto"/>
     </w:pPr>
     <w:tblPr>
+      <w:tblInd w:w="0" w:type="dxa"/>
       <w:tblBorders>
         <w:top w:val="single" w:sz="4" w:space="0" w:color="auto"/>
         <w:left w:val="single" w:sz="4" w:space="0" w:color="auto"/>
@@ -1493,6 +3485,12 @@
         <w:insideH w:val="single" w:sz="4" w:space="0" w:color="auto"/>
         <w:insideV w:val="single" w:sz="4" w:space="0" w:color="auto"/>
       </w:tblBorders>
+      <w:tblCellMar>
+        <w:top w:w="0" w:type="dxa"/>
+        <w:left w:w="108" w:type="dxa"/>
+        <w:bottom w:w="0" w:type="dxa"/>
+        <w:right w:w="108" w:type="dxa"/>
+      </w:tblCellMar>
     </w:tblPr>
   </w:style>
   <w:style w:type="table" w:styleId="LightList">
@@ -1506,12 +3504,19 @@
     <w:tblPr>
       <w:tblStyleRowBandSize w:val="1"/>
       <w:tblStyleColBandSize w:val="1"/>
+      <w:tblInd w:w="0" w:type="dxa"/>
       <w:tblBorders>
         <w:top w:val="single" w:sz="8" w:space="0" w:color="000000" w:themeColor="text1"/>
         <w:left w:val="single" w:sz="8" w:space="0" w:color="000000" w:themeColor="text1"/>
         <w:bottom w:val="single" w:sz="8" w:space="0" w:color="000000" w:themeColor="text1"/>
         <w:right w:val="single" w:sz="8" w:space="0" w:color="000000" w:themeColor="text1"/>
       </w:tblBorders>
+      <w:tblCellMar>
+        <w:top w:w="0" w:type="dxa"/>
+        <w:left w:w="108" w:type="dxa"/>
+        <w:bottom w:w="0" w:type="dxa"/>
+        <w:right w:w="108" w:type="dxa"/>
+      </w:tblCellMar>
     </w:tblPr>
     <w:tblStylePr w:type="firstRow">
       <w:pPr>
@@ -2398,6 +4403,7 @@
       <w:spacing w:after="0" w:line="240" w:lineRule="auto"/>
     </w:pPr>
     <w:tblPr>
+      <w:tblInd w:w="0" w:type="dxa"/>
       <w:tblBorders>
         <w:top w:val="single" w:sz="4" w:space="0" w:color="auto"/>
         <w:left w:val="single" w:sz="4" w:space="0" w:color="auto"/>
@@ -2406,6 +4412,12 @@
         <w:insideH w:val="single" w:sz="4" w:space="0" w:color="auto"/>
         <w:insideV w:val="single" w:sz="4" w:space="0" w:color="auto"/>
       </w:tblBorders>
+      <w:tblCellMar>
+        <w:top w:w="0" w:type="dxa"/>
+        <w:left w:w="108" w:type="dxa"/>
+        <w:bottom w:w="0" w:type="dxa"/>
+        <w:right w:w="108" w:type="dxa"/>
+      </w:tblCellMar>
     </w:tblPr>
   </w:style>
   <w:style w:type="table" w:styleId="LightList">
@@ -2419,12 +4431,19 @@
     <w:tblPr>
       <w:tblStyleRowBandSize w:val="1"/>
       <w:tblStyleColBandSize w:val="1"/>
+      <w:tblInd w:w="0" w:type="dxa"/>
       <w:tblBorders>
         <w:top w:val="single" w:sz="8" w:space="0" w:color="000000" w:themeColor="text1"/>
         <w:left w:val="single" w:sz="8" w:space="0" w:color="000000" w:themeColor="text1"/>
         <w:bottom w:val="single" w:sz="8" w:space="0" w:color="000000" w:themeColor="text1"/>
         <w:right w:val="single" w:sz="8" w:space="0" w:color="000000" w:themeColor="text1"/>
       </w:tblBorders>
+      <w:tblCellMar>
+        <w:top w:w="0" w:type="dxa"/>
+        <w:left w:w="108" w:type="dxa"/>
+        <w:bottom w:w="0" w:type="dxa"/>
+        <w:right w:w="108" w:type="dxa"/>
+      </w:tblCellMar>
     </w:tblPr>
     <w:tblStylePr w:type="firstRow">
       <w:pPr>

</xml_diff>

<commit_message>
Updated "Revision Documentation" to reflect the work done today
</commit_message>
<xml_diff>
--- a/docs/Revision Documentation.docx
+++ b/docs/Revision Documentation.docx
@@ -6,13 +6,8 @@
       <w:pPr>
         <w:pStyle w:val="Title"/>
       </w:pPr>
-      <w:proofErr w:type="spellStart"/>
       <w:r>
-        <w:t>Worklog</w:t>
-      </w:r>
-      <w:proofErr w:type="spellEnd"/>
-      <w:r>
-        <w:t xml:space="preserve"> History</w:t>
+        <w:t>Worklog History</w:t>
       </w:r>
     </w:p>
     <w:p>
@@ -25,13 +20,7 @@
         <w:rPr>
           <w:b/>
         </w:rPr>
-        <w:t xml:space="preserve">October </w:t>
-      </w:r>
-      <w:r>
-        <w:rPr>
-          <w:b/>
-        </w:rPr>
-        <w:t>27</w:t>
+        <w:t>October 27</w:t>
       </w:r>
       <w:r>
         <w:rPr>
@@ -104,16 +93,8 @@
           </w:tcPr>
           <w:p>
             <w:r>
-              <w:t>Vaughan Hilts</w:t>
-            </w:r>
-            <w:r>
-              <w:t xml:space="preserve">, Brandon Smith, Colin </w:t>
-            </w:r>
-            <w:proofErr w:type="spellStart"/>
-            <w:r>
-              <w:t>Gidzinski</w:t>
-            </w:r>
-            <w:proofErr w:type="spellEnd"/>
+              <w:t>Vaughan Hilts, Brandon Smith, Colin Gidzinski</w:t>
+            </w:r>
           </w:p>
         </w:tc>
         <w:tc>
@@ -355,13 +336,8 @@
           </w:tcPr>
           <w:p>
             <w:r>
-              <w:t xml:space="preserve">Colin </w:t>
-            </w:r>
-            <w:proofErr w:type="spellStart"/>
-            <w:r>
-              <w:t>Gidzinski</w:t>
-            </w:r>
-            <w:proofErr w:type="spellEnd"/>
+              <w:t>Colin Gidzinski</w:t>
+            </w:r>
           </w:p>
         </w:tc>
         <w:tc>
@@ -721,8 +697,6 @@
             <w:r>
               <w:t>Fixed document based on proofreading</w:t>
             </w:r>
-            <w:bookmarkStart w:id="0" w:name="_GoBack"/>
-            <w:bookmarkEnd w:id="0"/>
           </w:p>
         </w:tc>
       </w:tr>
@@ -737,13 +711,8 @@
           </w:tcPr>
           <w:p>
             <w:r>
-              <w:t xml:space="preserve">Colin </w:t>
-            </w:r>
-            <w:proofErr w:type="spellStart"/>
-            <w:r>
-              <w:t>Gidzinski</w:t>
-            </w:r>
-            <w:proofErr w:type="spellEnd"/>
+              <w:t>Colin Gidzinski</w:t>
+            </w:r>
           </w:p>
         </w:tc>
         <w:tc>
@@ -898,13 +867,7 @@
               <w:cnfStyle w:val="000000000000" w:firstRow="0" w:lastRow="0" w:firstColumn="0" w:lastColumn="0" w:oddVBand="0" w:evenVBand="0" w:oddHBand="0" w:evenHBand="0" w:firstRowFirstColumn="0" w:firstRowLastColumn="0" w:lastRowFirstColumn="0" w:lastRowLastColumn="0"/>
             </w:pPr>
             <w:r>
-              <w:t>Discus</w:t>
-            </w:r>
-            <w:r>
-              <w:t>sed and worked out Boundary en</w:t>
-            </w:r>
-            <w:r>
-              <w:t>tity and control objects</w:t>
+              <w:t>Discussed and worked out Boundary entity and control objects</w:t>
             </w:r>
           </w:p>
         </w:tc>
@@ -920,13 +883,8 @@
           </w:tcPr>
           <w:p>
             <w:r>
-              <w:t xml:space="preserve">Colin </w:t>
-            </w:r>
-            <w:proofErr w:type="spellStart"/>
-            <w:r>
-              <w:t>Gidzinski</w:t>
-            </w:r>
-            <w:proofErr w:type="spellEnd"/>
+              <w:t>Colin Gidzinski</w:t>
+            </w:r>
           </w:p>
         </w:tc>
         <w:tc>
@@ -1102,13 +1060,8 @@
           </w:tcPr>
           <w:p>
             <w:r>
-              <w:t xml:space="preserve">Colin </w:t>
-            </w:r>
-            <w:proofErr w:type="spellStart"/>
-            <w:r>
-              <w:t>Gidzinski</w:t>
-            </w:r>
-            <w:proofErr w:type="spellEnd"/>
+              <w:t>Colin Gidzinski</w:t>
+            </w:r>
           </w:p>
         </w:tc>
         <w:tc>
@@ -1145,12 +1098,21 @@
           <w:b/>
         </w:rPr>
       </w:pPr>
-    </w:p>
-    <w:p>
       <w:r>
         <w:rPr>
           <w:b/>
         </w:rPr>
+        <w:br w:type="page"/>
+      </w:r>
+    </w:p>
+    <w:p>
+      <w:bookmarkStart w:id="0" w:name="_GoBack"/>
+      <w:bookmarkEnd w:id="0"/>
+      <w:r>
+        <w:rPr>
+          <w:b/>
+        </w:rPr>
+        <w:lastRenderedPageBreak/>
         <w:t>November 6</w:t>
       </w:r>
       <w:r>
@@ -1277,15 +1239,7 @@
               <w:cnfStyle w:val="000000100000" w:firstRow="0" w:lastRow="0" w:firstColumn="0" w:lastColumn="0" w:oddVBand="0" w:evenVBand="0" w:oddHBand="1" w:evenHBand="0" w:firstRowFirstColumn="0" w:firstRowLastColumn="0" w:lastRowFirstColumn="0" w:lastRowLastColumn="0"/>
             </w:pPr>
             <w:r>
-              <w:t xml:space="preserve">Demoed and trialed various </w:t>
-            </w:r>
-            <w:proofErr w:type="spellStart"/>
-            <w:r>
-              <w:t>wireframing</w:t>
-            </w:r>
-            <w:proofErr w:type="spellEnd"/>
-            <w:r>
-              <w:t xml:space="preserve"> software packages</w:t>
+              <w:t>Demoed and trialed various wireframing software packages</w:t>
             </w:r>
           </w:p>
         </w:tc>
@@ -1337,19 +1291,11 @@
             <w:r>
               <w:t xml:space="preserve"> it using </w:t>
             </w:r>
-            <w:proofErr w:type="spellStart"/>
             <w:r>
               <w:rPr>
                 <w:b/>
               </w:rPr>
-              <w:t>yEd</w:t>
-            </w:r>
-            <w:proofErr w:type="spellEnd"/>
-            <w:r>
-              <w:rPr>
-                <w:b/>
-              </w:rPr>
-              <w:t xml:space="preserve"> </w:t>
+              <w:t xml:space="preserve">yEd </w:t>
             </w:r>
           </w:p>
           <w:p>
@@ -1375,7 +1321,6 @@
               <w:cnfStyle w:val="000000000000" w:firstRow="0" w:lastRow="0" w:firstColumn="0" w:lastColumn="0" w:oddVBand="0" w:evenVBand="0" w:oddHBand="0" w:evenHBand="0" w:firstRowFirstColumn="0" w:firstRowLastColumn="0" w:lastRowFirstColumn="0" w:lastRowLastColumn="0"/>
             </w:pPr>
             <w:r>
-              <w:lastRenderedPageBreak/>
               <w:t xml:space="preserve">Demoed and trialed </w:t>
             </w:r>
             <w:r>
@@ -1398,14 +1343,8 @@
           </w:tcPr>
           <w:p>
             <w:r>
-              <w:lastRenderedPageBreak/>
-              <w:t xml:space="preserve">Colin </w:t>
-            </w:r>
-            <w:proofErr w:type="spellStart"/>
-            <w:r>
-              <w:t>Gidzinski</w:t>
-            </w:r>
-            <w:proofErr w:type="spellEnd"/>
+              <w:t>Colin Gidzinski</w:t>
+            </w:r>
           </w:p>
         </w:tc>
         <w:tc>
@@ -1456,19 +1395,11 @@
             <w:r>
               <w:t xml:space="preserve">Demoed and trialed </w:t>
             </w:r>
-            <w:proofErr w:type="spellStart"/>
             <w:r>
               <w:rPr>
                 <w:i/>
               </w:rPr>
-              <w:t>Balsamiq</w:t>
-            </w:r>
-            <w:proofErr w:type="spellEnd"/>
-            <w:r>
-              <w:rPr>
-                <w:i/>
-              </w:rPr>
-              <w:t xml:space="preserve"> Mockups. </w:t>
+              <w:t xml:space="preserve">Balsamiq Mockups. </w:t>
             </w:r>
             <w:r>
               <w:t>This was selected as our software.</w:t>
@@ -1608,13 +1539,8 @@
           </w:tcPr>
           <w:p>
             <w:r>
-              <w:t xml:space="preserve">Colin </w:t>
-            </w:r>
-            <w:proofErr w:type="spellStart"/>
-            <w:r>
-              <w:t>Gidzinski</w:t>
-            </w:r>
-            <w:proofErr w:type="spellEnd"/>
+              <w:t>Colin Gidzinski</w:t>
+            </w:r>
           </w:p>
         </w:tc>
         <w:tc>
@@ -1658,13 +1584,8 @@
         </w:rPr>
         <w:t xml:space="preserve"> </w:t>
       </w:r>
-      <w:proofErr w:type="gramStart"/>
       <w:r>
-        <w:t>Worked</w:t>
-      </w:r>
-      <w:proofErr w:type="gramEnd"/>
-      <w:r>
-        <w:t xml:space="preserve"> on design document</w:t>
+        <w:t>Worked on design document</w:t>
       </w:r>
     </w:p>
     <w:p/>
@@ -1783,13 +1704,8 @@
           </w:tcPr>
           <w:p>
             <w:r>
-              <w:t xml:space="preserve">Colin </w:t>
-            </w:r>
-            <w:proofErr w:type="spellStart"/>
-            <w:r>
-              <w:t>Gidzinski</w:t>
-            </w:r>
-            <w:proofErr w:type="spellEnd"/>
+              <w:t>Colin Gidzinski</w:t>
+            </w:r>
           </w:p>
         </w:tc>
         <w:tc>
@@ -1815,6 +1731,7 @@
     <w:p/>
     <w:p>
       <w:r>
+        <w:lastRenderedPageBreak/>
         <w:t>November 12</w:t>
       </w:r>
       <w:r>
@@ -1942,13 +1859,8 @@
           </w:tcPr>
           <w:p>
             <w:r>
-              <w:t xml:space="preserve">Colin </w:t>
-            </w:r>
-            <w:proofErr w:type="spellStart"/>
-            <w:r>
-              <w:t>Gidzinski</w:t>
-            </w:r>
-            <w:proofErr w:type="spellEnd"/>
+              <w:t>Colin Gidzinski</w:t>
+            </w:r>
           </w:p>
         </w:tc>
         <w:tc>
@@ -2086,11 +1998,7 @@
               <w:cnfStyle w:val="000000000000" w:firstRow="0" w:lastRow="0" w:firstColumn="0" w:lastColumn="0" w:oddVBand="0" w:evenVBand="0" w:oddHBand="0" w:evenHBand="0" w:firstRowFirstColumn="0" w:firstRowLastColumn="0" w:lastRowFirstColumn="0" w:lastRowLastColumn="0"/>
             </w:pPr>
             <w:r>
-              <w:t xml:space="preserve">Completed the data dictionary and </w:t>
-            </w:r>
-            <w:r>
-              <w:lastRenderedPageBreak/>
-              <w:t>object break down</w:t>
+              <w:t>Completed the data dictionary and object break down</w:t>
             </w:r>
           </w:p>
         </w:tc>
@@ -2106,14 +2014,8 @@
           </w:tcPr>
           <w:p>
             <w:r>
-              <w:lastRenderedPageBreak/>
-              <w:t xml:space="preserve">Colin </w:t>
-            </w:r>
-            <w:proofErr w:type="spellStart"/>
-            <w:r>
-              <w:t>Gidzinski</w:t>
-            </w:r>
-            <w:proofErr w:type="spellEnd"/>
+              <w:t>Colin Gidzinski</w:t>
+            </w:r>
           </w:p>
         </w:tc>
         <w:tc>
@@ -2140,7 +2042,7 @@
     <w:p/>
     <w:p>
       <w:r>
-        <w:t>November 13</w:t>
+        <w:t>November 18</w:t>
       </w:r>
       <w:r>
         <w:rPr>
@@ -2267,13 +2169,8 @@
           </w:tcPr>
           <w:p>
             <w:r>
-              <w:t xml:space="preserve">Colin </w:t>
-            </w:r>
-            <w:proofErr w:type="spellStart"/>
-            <w:r>
-              <w:t>Gidzinski</w:t>
-            </w:r>
-            <w:proofErr w:type="spellEnd"/>
+              <w:t>Colin Gidzinski</w:t>
+            </w:r>
           </w:p>
         </w:tc>
         <w:tc>
@@ -2297,6 +2194,185 @@
       </w:tr>
     </w:tbl>
     <w:p/>
+    <w:p>
+      <w:r>
+        <w:t>November 20</w:t>
+      </w:r>
+      <w:r>
+        <w:rPr>
+          <w:vertAlign w:val="superscript"/>
+        </w:rPr>
+        <w:t>th</w:t>
+      </w:r>
+      <w:r>
+        <w:t xml:space="preserve"> completed design document</w:t>
+      </w:r>
+    </w:p>
+    <w:tbl>
+      <w:tblPr>
+        <w:tblStyle w:val="LightList"/>
+        <w:tblW w:w="0" w:type="auto"/>
+        <w:tblLook w:val="04A0" w:firstRow="1" w:lastRow="0" w:firstColumn="1" w:lastColumn="0" w:noHBand="0" w:noVBand="1"/>
+      </w:tblPr>
+      <w:tblGrid>
+        <w:gridCol w:w="4788"/>
+        <w:gridCol w:w="4788"/>
+      </w:tblGrid>
+      <w:tr>
+        <w:trPr>
+          <w:cnfStyle w:val="100000000000" w:firstRow="1" w:lastRow="0" w:firstColumn="0" w:lastColumn="0" w:oddVBand="0" w:evenVBand="0" w:oddHBand="0" w:evenHBand="0" w:firstRowFirstColumn="0" w:firstRowLastColumn="0" w:lastRowFirstColumn="0" w:lastRowLastColumn="0"/>
+        </w:trPr>
+        <w:tc>
+          <w:tcPr>
+            <w:cnfStyle w:val="001000000000" w:firstRow="0" w:lastRow="0" w:firstColumn="1" w:lastColumn="0" w:oddVBand="0" w:evenVBand="0" w:oddHBand="0" w:evenHBand="0" w:firstRowFirstColumn="0" w:firstRowLastColumn="0" w:lastRowFirstColumn="0" w:lastRowLastColumn="0"/>
+            <w:tcW w:w="4788" w:type="dxa"/>
+          </w:tcPr>
+          <w:p>
+            <w:r>
+              <w:t>Person</w:t>
+            </w:r>
+          </w:p>
+        </w:tc>
+        <w:tc>
+          <w:tcPr>
+            <w:tcW w:w="4788" w:type="dxa"/>
+          </w:tcPr>
+          <w:p>
+            <w:pPr>
+              <w:cnfStyle w:val="100000000000" w:firstRow="1" w:lastRow="0" w:firstColumn="0" w:lastColumn="0" w:oddVBand="0" w:evenVBand="0" w:oddHBand="0" w:evenHBand="0" w:firstRowFirstColumn="0" w:firstRowLastColumn="0" w:lastRowFirstColumn="0" w:lastRowLastColumn="0"/>
+            </w:pPr>
+            <w:r>
+              <w:t>Accomplishments</w:t>
+            </w:r>
+          </w:p>
+        </w:tc>
+      </w:tr>
+      <w:tr>
+        <w:trPr>
+          <w:cnfStyle w:val="000000100000" w:firstRow="0" w:lastRow="0" w:firstColumn="0" w:lastColumn="0" w:oddVBand="0" w:evenVBand="0" w:oddHBand="1" w:evenHBand="0" w:firstRowFirstColumn="0" w:firstRowLastColumn="0" w:lastRowFirstColumn="0" w:lastRowLastColumn="0"/>
+        </w:trPr>
+        <w:tc>
+          <w:tcPr>
+            <w:cnfStyle w:val="001000000000" w:firstRow="0" w:lastRow="0" w:firstColumn="1" w:lastColumn="0" w:oddVBand="0" w:evenVBand="0" w:oddHBand="0" w:evenHBand="0" w:firstRowFirstColumn="0" w:firstRowLastColumn="0" w:lastRowFirstColumn="0" w:lastRowLastColumn="0"/>
+            <w:tcW w:w="4788" w:type="dxa"/>
+          </w:tcPr>
+          <w:p>
+            <w:r>
+              <w:t>Vaughan Hilts</w:t>
+            </w:r>
+          </w:p>
+        </w:tc>
+        <w:tc>
+          <w:tcPr>
+            <w:tcW w:w="4788" w:type="dxa"/>
+          </w:tcPr>
+          <w:p>
+            <w:pPr>
+              <w:pStyle w:val="ListParagraph"/>
+              <w:numPr>
+                <w:ilvl w:val="0"/>
+                <w:numId w:val="3"/>
+              </w:numPr>
+              <w:cnfStyle w:val="000000100000" w:firstRow="0" w:lastRow="0" w:firstColumn="0" w:lastColumn="0" w:oddVBand="0" w:evenVBand="0" w:oddHBand="1" w:evenHBand="0" w:firstRowFirstColumn="0" w:firstRowLastColumn="0" w:lastRowFirstColumn="0" w:lastRowLastColumn="0"/>
+            </w:pPr>
+            <w:r>
+              <w:t>Edited Use Case entry, exit conditions and edited use cases to reflect new functionality</w:t>
+            </w:r>
+          </w:p>
+          <w:p>
+            <w:pPr>
+              <w:pStyle w:val="ListParagraph"/>
+              <w:numPr>
+                <w:ilvl w:val="0"/>
+                <w:numId w:val="3"/>
+              </w:numPr>
+              <w:cnfStyle w:val="000000100000" w:firstRow="0" w:lastRow="0" w:firstColumn="0" w:lastColumn="0" w:oddVBand="0" w:evenVBand="0" w:oddHBand="1" w:evenHBand="0" w:firstRowFirstColumn="0" w:firstRowLastColumn="0" w:lastRowFirstColumn="0" w:lastRowLastColumn="0"/>
+            </w:pPr>
+            <w:r>
+              <w:t>Added new “problem statement”</w:t>
+            </w:r>
+          </w:p>
+        </w:tc>
+      </w:tr>
+      <w:tr>
+        <w:tc>
+          <w:tcPr>
+            <w:cnfStyle w:val="001000000000" w:firstRow="0" w:lastRow="0" w:firstColumn="1" w:lastColumn="0" w:oddVBand="0" w:evenVBand="0" w:oddHBand="0" w:evenHBand="0" w:firstRowFirstColumn="0" w:firstRowLastColumn="0" w:lastRowFirstColumn="0" w:lastRowLastColumn="0"/>
+            <w:tcW w:w="4788" w:type="dxa"/>
+          </w:tcPr>
+          <w:p>
+            <w:r>
+              <w:t>Brandon Smith</w:t>
+            </w:r>
+          </w:p>
+        </w:tc>
+        <w:tc>
+          <w:tcPr>
+            <w:tcW w:w="4788" w:type="dxa"/>
+          </w:tcPr>
+          <w:p>
+            <w:pPr>
+              <w:pStyle w:val="ListParagraph"/>
+              <w:numPr>
+                <w:ilvl w:val="0"/>
+                <w:numId w:val="2"/>
+              </w:numPr>
+              <w:cnfStyle w:val="000000000000" w:firstRow="0" w:lastRow="0" w:firstColumn="0" w:lastColumn="0" w:oddVBand="0" w:evenVBand="0" w:oddHBand="0" w:evenHBand="0" w:firstRowFirstColumn="0" w:firstRowLastColumn="0" w:lastRowFirstColumn="0" w:lastRowLastColumn="0"/>
+            </w:pPr>
+            <w:r>
+              <w:t>Worked on new data flow diagrams</w:t>
+            </w:r>
+          </w:p>
+          <w:p>
+            <w:pPr>
+              <w:pStyle w:val="ListParagraph"/>
+              <w:numPr>
+                <w:ilvl w:val="0"/>
+                <w:numId w:val="2"/>
+              </w:numPr>
+              <w:cnfStyle w:val="000000000000" w:firstRow="0" w:lastRow="0" w:firstColumn="0" w:lastColumn="0" w:oddVBand="0" w:evenVBand="0" w:oddHBand="0" w:evenHBand="0" w:firstRowFirstColumn="0" w:firstRowLastColumn="0" w:lastRowFirstColumn="0" w:lastRowLastColumn="0"/>
+            </w:pPr>
+            <w:r>
+              <w:t>Researched appropriate software for graph editing</w:t>
+            </w:r>
+          </w:p>
+        </w:tc>
+      </w:tr>
+      <w:tr>
+        <w:trPr>
+          <w:cnfStyle w:val="000000100000" w:firstRow="0" w:lastRow="0" w:firstColumn="0" w:lastColumn="0" w:oddVBand="0" w:evenVBand="0" w:oddHBand="1" w:evenHBand="0" w:firstRowFirstColumn="0" w:firstRowLastColumn="0" w:lastRowFirstColumn="0" w:lastRowLastColumn="0"/>
+        </w:trPr>
+        <w:tc>
+          <w:tcPr>
+            <w:cnfStyle w:val="001000000000" w:firstRow="0" w:lastRow="0" w:firstColumn="1" w:lastColumn="0" w:oddVBand="0" w:evenVBand="0" w:oddHBand="0" w:evenHBand="0" w:firstRowFirstColumn="0" w:firstRowLastColumn="0" w:lastRowFirstColumn="0" w:lastRowLastColumn="0"/>
+            <w:tcW w:w="4788" w:type="dxa"/>
+          </w:tcPr>
+          <w:p>
+            <w:r>
+              <w:t>Colin Gidzinski</w:t>
+            </w:r>
+          </w:p>
+        </w:tc>
+        <w:tc>
+          <w:tcPr>
+            <w:tcW w:w="4788" w:type="dxa"/>
+          </w:tcPr>
+          <w:p>
+            <w:pPr>
+              <w:pStyle w:val="ListParagraph"/>
+              <w:numPr>
+                <w:ilvl w:val="0"/>
+                <w:numId w:val="1"/>
+              </w:numPr>
+              <w:cnfStyle w:val="000000100000" w:firstRow="0" w:lastRow="0" w:firstColumn="0" w:lastColumn="0" w:oddVBand="0" w:evenVBand="0" w:oddHBand="1" w:evenHBand="0" w:firstRowFirstColumn="0" w:firstRowLastColumn="0" w:lastRowFirstColumn="0" w:lastRowLastColumn="0"/>
+            </w:pPr>
+            <w:r>
+              <w:t>Procured list of edits required for Analysis document</w:t>
+            </w:r>
+          </w:p>
+        </w:tc>
+      </w:tr>
+    </w:tbl>
     <w:p/>
     <w:sectPr>
       <w:pgSz w:w="12240" w:h="15840"/>
@@ -3476,7 +3552,6 @@
       <w:spacing w:after="0" w:line="240" w:lineRule="auto"/>
     </w:pPr>
     <w:tblPr>
-      <w:tblInd w:w="0" w:type="dxa"/>
       <w:tblBorders>
         <w:top w:val="single" w:sz="4" w:space="0" w:color="auto"/>
         <w:left w:val="single" w:sz="4" w:space="0" w:color="auto"/>
@@ -3485,12 +3560,6 @@
         <w:insideH w:val="single" w:sz="4" w:space="0" w:color="auto"/>
         <w:insideV w:val="single" w:sz="4" w:space="0" w:color="auto"/>
       </w:tblBorders>
-      <w:tblCellMar>
-        <w:top w:w="0" w:type="dxa"/>
-        <w:left w:w="108" w:type="dxa"/>
-        <w:bottom w:w="0" w:type="dxa"/>
-        <w:right w:w="108" w:type="dxa"/>
-      </w:tblCellMar>
     </w:tblPr>
   </w:style>
   <w:style w:type="table" w:styleId="LightList">
@@ -3504,19 +3573,12 @@
     <w:tblPr>
       <w:tblStyleRowBandSize w:val="1"/>
       <w:tblStyleColBandSize w:val="1"/>
-      <w:tblInd w:w="0" w:type="dxa"/>
       <w:tblBorders>
         <w:top w:val="single" w:sz="8" w:space="0" w:color="000000" w:themeColor="text1"/>
         <w:left w:val="single" w:sz="8" w:space="0" w:color="000000" w:themeColor="text1"/>
         <w:bottom w:val="single" w:sz="8" w:space="0" w:color="000000" w:themeColor="text1"/>
         <w:right w:val="single" w:sz="8" w:space="0" w:color="000000" w:themeColor="text1"/>
       </w:tblBorders>
-      <w:tblCellMar>
-        <w:top w:w="0" w:type="dxa"/>
-        <w:left w:w="108" w:type="dxa"/>
-        <w:bottom w:w="0" w:type="dxa"/>
-        <w:right w:w="108" w:type="dxa"/>
-      </w:tblCellMar>
     </w:tblPr>
     <w:tblStylePr w:type="firstRow">
       <w:pPr>
@@ -4403,7 +4465,6 @@
       <w:spacing w:after="0" w:line="240" w:lineRule="auto"/>
     </w:pPr>
     <w:tblPr>
-      <w:tblInd w:w="0" w:type="dxa"/>
       <w:tblBorders>
         <w:top w:val="single" w:sz="4" w:space="0" w:color="auto"/>
         <w:left w:val="single" w:sz="4" w:space="0" w:color="auto"/>
@@ -4412,12 +4473,6 @@
         <w:insideH w:val="single" w:sz="4" w:space="0" w:color="auto"/>
         <w:insideV w:val="single" w:sz="4" w:space="0" w:color="auto"/>
       </w:tblBorders>
-      <w:tblCellMar>
-        <w:top w:w="0" w:type="dxa"/>
-        <w:left w:w="108" w:type="dxa"/>
-        <w:bottom w:w="0" w:type="dxa"/>
-        <w:right w:w="108" w:type="dxa"/>
-      </w:tblCellMar>
     </w:tblPr>
   </w:style>
   <w:style w:type="table" w:styleId="LightList">
@@ -4431,19 +4486,12 @@
     <w:tblPr>
       <w:tblStyleRowBandSize w:val="1"/>
       <w:tblStyleColBandSize w:val="1"/>
-      <w:tblInd w:w="0" w:type="dxa"/>
       <w:tblBorders>
         <w:top w:val="single" w:sz="8" w:space="0" w:color="000000" w:themeColor="text1"/>
         <w:left w:val="single" w:sz="8" w:space="0" w:color="000000" w:themeColor="text1"/>
         <w:bottom w:val="single" w:sz="8" w:space="0" w:color="000000" w:themeColor="text1"/>
         <w:right w:val="single" w:sz="8" w:space="0" w:color="000000" w:themeColor="text1"/>
       </w:tblBorders>
-      <w:tblCellMar>
-        <w:top w:w="0" w:type="dxa"/>
-        <w:left w:w="108" w:type="dxa"/>
-        <w:bottom w:w="0" w:type="dxa"/>
-        <w:right w:w="108" w:type="dxa"/>
-      </w:tblCellMar>
     </w:tblPr>
     <w:tblStylePr w:type="firstRow">
       <w:pPr>

</xml_diff>

<commit_message>
Updated "Revision Documentation" to reflect new work
</commit_message>
<xml_diff>
--- a/docs/Revision Documentation.docx
+++ b/docs/Revision Documentation.docx
@@ -537,15 +537,21 @@
       </w:pPr>
     </w:p>
     <w:p>
-      <w:pPr>
-        <w:rPr>
-          <w:b/>
-        </w:rPr>
-      </w:pPr>
       <w:r>
-        <w:rPr>
-          <w:b/>
-        </w:rPr>
+        <w:br w:type="page"/>
+      </w:r>
+    </w:p>
+    <w:p>
+      <w:pPr>
+        <w:rPr>
+          <w:b/>
+        </w:rPr>
+      </w:pPr>
+      <w:r>
+        <w:rPr>
+          <w:b/>
+        </w:rPr>
+        <w:lastRenderedPageBreak/>
         <w:t>October 30</w:t>
       </w:r>
       <w:r>
@@ -663,7 +669,6 @@
           </w:tcPr>
           <w:p>
             <w:r>
-              <w:lastRenderedPageBreak/>
               <w:t>Brandon Smith</w:t>
             </w:r>
           </w:p>
@@ -1106,8 +1111,6 @@
       </w:r>
     </w:p>
     <w:p>
-      <w:bookmarkStart w:id="0" w:name="_GoBack"/>
-      <w:bookmarkEnd w:id="0"/>
       <w:r>
         <w:rPr>
           <w:b/>
@@ -1730,18 +1733,30 @@
     </w:tbl>
     <w:p/>
     <w:p>
+      <w:pPr>
+        <w:rPr>
+          <w:b/>
+        </w:rPr>
+      </w:pPr>
       <w:r>
+        <w:rPr>
+          <w:b/>
+        </w:rPr>
         <w:lastRenderedPageBreak/>
         <w:t>November 12</w:t>
       </w:r>
       <w:r>
         <w:rPr>
+          <w:b/>
           <w:vertAlign w:val="superscript"/>
         </w:rPr>
         <w:t>th</w:t>
       </w:r>
       <w:r>
-        <w:t xml:space="preserve"> completed design document</w:t>
+        <w:rPr>
+          <w:b/>
+        </w:rPr>
+        <w:t xml:space="preserve"> </w:t>
       </w:r>
     </w:p>
     <w:tbl>
@@ -1886,17 +1901,29 @@
     <w:p/>
     <w:p/>
     <w:p>
+      <w:pPr>
+        <w:rPr>
+          <w:b/>
+        </w:rPr>
+      </w:pPr>
       <w:r>
+        <w:rPr>
+          <w:b/>
+        </w:rPr>
         <w:t>November 13</w:t>
       </w:r>
       <w:r>
         <w:rPr>
+          <w:b/>
           <w:vertAlign w:val="superscript"/>
         </w:rPr>
         <w:t>th</w:t>
       </w:r>
       <w:r>
-        <w:t xml:space="preserve"> completed design document</w:t>
+        <w:rPr>
+          <w:b/>
+        </w:rPr>
+        <w:t xml:space="preserve"> </w:t>
       </w:r>
     </w:p>
     <w:tbl>
@@ -2041,17 +2068,29 @@
     <w:p/>
     <w:p/>
     <w:p>
+      <w:pPr>
+        <w:rPr>
+          <w:b/>
+        </w:rPr>
+      </w:pPr>
       <w:r>
+        <w:rPr>
+          <w:b/>
+        </w:rPr>
         <w:t>November 18</w:t>
       </w:r>
       <w:r>
         <w:rPr>
+          <w:b/>
           <w:vertAlign w:val="superscript"/>
         </w:rPr>
         <w:t>th</w:t>
       </w:r>
       <w:r>
-        <w:t xml:space="preserve"> completed design document</w:t>
+        <w:rPr>
+          <w:b/>
+        </w:rPr>
+        <w:t xml:space="preserve"> </w:t>
       </w:r>
     </w:p>
     <w:tbl>
@@ -2195,17 +2234,29 @@
     </w:tbl>
     <w:p/>
     <w:p>
+      <w:pPr>
+        <w:rPr>
+          <w:b/>
+        </w:rPr>
+      </w:pPr>
       <w:r>
+        <w:rPr>
+          <w:b/>
+        </w:rPr>
         <w:t>November 20</w:t>
       </w:r>
       <w:r>
         <w:rPr>
+          <w:b/>
           <w:vertAlign w:val="superscript"/>
         </w:rPr>
         <w:t>th</w:t>
       </w:r>
       <w:r>
-        <w:t xml:space="preserve"> completed design document</w:t>
+        <w:rPr>
+          <w:b/>
+        </w:rPr>
+        <w:t xml:space="preserve"> </w:t>
       </w:r>
     </w:p>
     <w:tbl>
@@ -2335,6 +2386,9 @@
             <w:r>
               <w:t>Researched appropriate software for graph editing</w:t>
             </w:r>
+            <w:r>
+              <w:t xml:space="preserve"> in order to create proper data flow diagrams</w:t>
+            </w:r>
           </w:p>
         </w:tc>
       </w:tr>
@@ -2368,6 +2422,253 @@
             </w:pPr>
             <w:r>
               <w:t>Procured list of edits required for Analysis document</w:t>
+            </w:r>
+          </w:p>
+        </w:tc>
+      </w:tr>
+    </w:tbl>
+    <w:p/>
+    <w:p>
+      <w:pPr>
+        <w:rPr>
+          <w:b/>
+        </w:rPr>
+      </w:pPr>
+      <w:r>
+        <w:rPr>
+          <w:b/>
+        </w:rPr>
+        <w:lastRenderedPageBreak/>
+        <w:t>November 25</w:t>
+      </w:r>
+      <w:r>
+        <w:rPr>
+          <w:b/>
+          <w:vertAlign w:val="superscript"/>
+        </w:rPr>
+        <w:t>th</w:t>
+      </w:r>
+      <w:r>
+        <w:rPr>
+          <w:b/>
+        </w:rPr>
+        <w:t xml:space="preserve"> </w:t>
+      </w:r>
+    </w:p>
+    <w:tbl>
+      <w:tblPr>
+        <w:tblStyle w:val="LightList"/>
+        <w:tblW w:w="0" w:type="auto"/>
+        <w:tblLook w:val="04A0" w:firstRow="1" w:lastRow="0" w:firstColumn="1" w:lastColumn="0" w:noHBand="0" w:noVBand="1"/>
+      </w:tblPr>
+      <w:tblGrid>
+        <w:gridCol w:w="4788"/>
+        <w:gridCol w:w="4788"/>
+      </w:tblGrid>
+      <w:tr>
+        <w:trPr>
+          <w:cnfStyle w:val="100000000000" w:firstRow="1" w:lastRow="0" w:firstColumn="0" w:lastColumn="0" w:oddVBand="0" w:evenVBand="0" w:oddHBand="0" w:evenHBand="0" w:firstRowFirstColumn="0" w:firstRowLastColumn="0" w:lastRowFirstColumn="0" w:lastRowLastColumn="0"/>
+        </w:trPr>
+        <w:tc>
+          <w:tcPr>
+            <w:cnfStyle w:val="001000000000" w:firstRow="0" w:lastRow="0" w:firstColumn="1" w:lastColumn="0" w:oddVBand="0" w:evenVBand="0" w:oddHBand="0" w:evenHBand="0" w:firstRowFirstColumn="0" w:firstRowLastColumn="0" w:lastRowFirstColumn="0" w:lastRowLastColumn="0"/>
+            <w:tcW w:w="4788" w:type="dxa"/>
+          </w:tcPr>
+          <w:p>
+            <w:r>
+              <w:t>Person</w:t>
+            </w:r>
+          </w:p>
+        </w:tc>
+        <w:tc>
+          <w:tcPr>
+            <w:tcW w:w="4788" w:type="dxa"/>
+          </w:tcPr>
+          <w:p>
+            <w:pPr>
+              <w:cnfStyle w:val="100000000000" w:firstRow="1" w:lastRow="0" w:firstColumn="0" w:lastColumn="0" w:oddVBand="0" w:evenVBand="0" w:oddHBand="0" w:evenHBand="0" w:firstRowFirstColumn="0" w:firstRowLastColumn="0" w:lastRowFirstColumn="0" w:lastRowLastColumn="0"/>
+            </w:pPr>
+            <w:r>
+              <w:t>Accomplishments</w:t>
+            </w:r>
+          </w:p>
+        </w:tc>
+      </w:tr>
+      <w:tr>
+        <w:trPr>
+          <w:cnfStyle w:val="000000100000" w:firstRow="0" w:lastRow="0" w:firstColumn="0" w:lastColumn="0" w:oddVBand="0" w:evenVBand="0" w:oddHBand="1" w:evenHBand="0" w:firstRowFirstColumn="0" w:firstRowLastColumn="0" w:lastRowFirstColumn="0" w:lastRowLastColumn="0"/>
+        </w:trPr>
+        <w:tc>
+          <w:tcPr>
+            <w:cnfStyle w:val="001000000000" w:firstRow="0" w:lastRow="0" w:firstColumn="1" w:lastColumn="0" w:oddVBand="0" w:evenVBand="0" w:oddHBand="0" w:evenHBand="0" w:firstRowFirstColumn="0" w:firstRowLastColumn="0" w:lastRowFirstColumn="0" w:lastRowLastColumn="0"/>
+            <w:tcW w:w="4788" w:type="dxa"/>
+          </w:tcPr>
+          <w:p>
+            <w:r>
+              <w:t>Vaughan Hilts</w:t>
+            </w:r>
+          </w:p>
+        </w:tc>
+        <w:tc>
+          <w:tcPr>
+            <w:tcW w:w="4788" w:type="dxa"/>
+          </w:tcPr>
+          <w:p>
+            <w:pPr>
+              <w:pStyle w:val="ListParagraph"/>
+              <w:numPr>
+                <w:ilvl w:val="0"/>
+                <w:numId w:val="3"/>
+              </w:numPr>
+              <w:cnfStyle w:val="000000100000" w:firstRow="0" w:lastRow="0" w:firstColumn="0" w:lastColumn="0" w:oddVBand="0" w:evenVBand="0" w:oddHBand="1" w:evenHBand="0" w:firstRowFirstColumn="0" w:firstRowLastColumn="0" w:lastRowFirstColumn="0" w:lastRowLastColumn="0"/>
+            </w:pPr>
+            <w:r>
+              <w:t>Modified state diagram entry points to reflect properly</w:t>
+            </w:r>
+          </w:p>
+          <w:p>
+            <w:pPr>
+              <w:pStyle w:val="ListParagraph"/>
+              <w:numPr>
+                <w:ilvl w:val="0"/>
+                <w:numId w:val="3"/>
+              </w:numPr>
+              <w:cnfStyle w:val="000000100000" w:firstRow="0" w:lastRow="0" w:firstColumn="0" w:lastColumn="0" w:oddVBand="0" w:evenVBand="0" w:oddHBand="1" w:evenHBand="0" w:firstRowFirstColumn="0" w:firstRowLastColumn="0" w:lastRowFirstColumn="0" w:lastRowLastColumn="0"/>
+            </w:pPr>
+            <w:r>
+              <w:t>Modified Analysis section to include some extra information</w:t>
+            </w:r>
+          </w:p>
+          <w:p>
+            <w:pPr>
+              <w:pStyle w:val="ListParagraph"/>
+              <w:numPr>
+                <w:ilvl w:val="0"/>
+                <w:numId w:val="3"/>
+              </w:numPr>
+              <w:cnfStyle w:val="000000100000" w:firstRow="0" w:lastRow="0" w:firstColumn="0" w:lastColumn="0" w:oddVBand="0" w:evenVBand="0" w:oddHBand="1" w:evenHBand="0" w:firstRowFirstColumn="0" w:firstRowLastColumn="0" w:lastRowFirstColumn="0" w:lastRowLastColumn="0"/>
+            </w:pPr>
+            <w:r>
+              <w:t>Planned and generated UML diagrams for various applications portions</w:t>
+            </w:r>
+          </w:p>
+        </w:tc>
+      </w:tr>
+      <w:tr>
+        <w:tc>
+          <w:tcPr>
+            <w:cnfStyle w:val="001000000000" w:firstRow="0" w:lastRow="0" w:firstColumn="1" w:lastColumn="0" w:oddVBand="0" w:evenVBand="0" w:oddHBand="0" w:evenHBand="0" w:firstRowFirstColumn="0" w:firstRowLastColumn="0" w:lastRowFirstColumn="0" w:lastRowLastColumn="0"/>
+            <w:tcW w:w="4788" w:type="dxa"/>
+          </w:tcPr>
+          <w:p>
+            <w:r>
+              <w:t>Brandon Smith</w:t>
+            </w:r>
+          </w:p>
+        </w:tc>
+        <w:tc>
+          <w:tcPr>
+            <w:tcW w:w="4788" w:type="dxa"/>
+          </w:tcPr>
+          <w:p>
+            <w:pPr>
+              <w:pStyle w:val="ListParagraph"/>
+              <w:numPr>
+                <w:ilvl w:val="0"/>
+                <w:numId w:val="2"/>
+              </w:numPr>
+              <w:cnfStyle w:val="000000000000" w:firstRow="0" w:lastRow="0" w:firstColumn="0" w:lastColumn="0" w:oddVBand="0" w:evenVBand="0" w:oddHBand="0" w:evenHBand="0" w:firstRowFirstColumn="0" w:firstRowLastColumn="0" w:lastRowFirstColumn="0" w:lastRowLastColumn="0"/>
+            </w:pPr>
+            <w:r>
+              <w:t>Complete report proof reading</w:t>
+            </w:r>
+          </w:p>
+          <w:p>
+            <w:pPr>
+              <w:pStyle w:val="ListParagraph"/>
+              <w:numPr>
+                <w:ilvl w:val="0"/>
+                <w:numId w:val="2"/>
+              </w:numPr>
+              <w:cnfStyle w:val="000000000000" w:firstRow="0" w:lastRow="0" w:firstColumn="0" w:lastColumn="0" w:oddVBand="0" w:evenVBand="0" w:oddHBand="0" w:evenHBand="0" w:firstRowFirstColumn="0" w:firstRowLastColumn="0" w:lastRowFirstColumn="0" w:lastRowLastColumn="0"/>
+            </w:pPr>
+            <w:r>
+              <w:t>Polished and fixed “Activity Diagram”</w:t>
+            </w:r>
+          </w:p>
+          <w:p>
+            <w:pPr>
+              <w:pStyle w:val="ListParagraph"/>
+              <w:numPr>
+                <w:ilvl w:val="0"/>
+                <w:numId w:val="2"/>
+              </w:numPr>
+              <w:cnfStyle w:val="000000000000" w:firstRow="0" w:lastRow="0" w:firstColumn="0" w:lastColumn="0" w:oddVBand="0" w:evenVBand="0" w:oddHBand="0" w:evenHBand="0" w:firstRowFirstColumn="0" w:firstRowLastColumn="0" w:lastRowFirstColumn="0" w:lastRowLastColumn="0"/>
+            </w:pPr>
+            <w:r>
+              <w:t>Led discussion regarding OAuth considerations during testing</w:t>
+            </w:r>
+            <w:bookmarkStart w:id="0" w:name="_GoBack"/>
+            <w:bookmarkEnd w:id="0"/>
+          </w:p>
+        </w:tc>
+      </w:tr>
+      <w:tr>
+        <w:trPr>
+          <w:cnfStyle w:val="000000100000" w:firstRow="0" w:lastRow="0" w:firstColumn="0" w:lastColumn="0" w:oddVBand="0" w:evenVBand="0" w:oddHBand="1" w:evenHBand="0" w:firstRowFirstColumn="0" w:firstRowLastColumn="0" w:lastRowFirstColumn="0" w:lastRowLastColumn="0"/>
+        </w:trPr>
+        <w:tc>
+          <w:tcPr>
+            <w:cnfStyle w:val="001000000000" w:firstRow="0" w:lastRow="0" w:firstColumn="1" w:lastColumn="0" w:oddVBand="0" w:evenVBand="0" w:oddHBand="0" w:evenHBand="0" w:firstRowFirstColumn="0" w:firstRowLastColumn="0" w:lastRowFirstColumn="0" w:lastRowLastColumn="0"/>
+            <w:tcW w:w="4788" w:type="dxa"/>
+          </w:tcPr>
+          <w:p>
+            <w:r>
+              <w:t>Colin Gidzinski</w:t>
+            </w:r>
+          </w:p>
+        </w:tc>
+        <w:tc>
+          <w:tcPr>
+            <w:tcW w:w="4788" w:type="dxa"/>
+          </w:tcPr>
+          <w:p>
+            <w:pPr>
+              <w:pStyle w:val="ListParagraph"/>
+              <w:numPr>
+                <w:ilvl w:val="0"/>
+                <w:numId w:val="1"/>
+              </w:numPr>
+              <w:cnfStyle w:val="000000100000" w:firstRow="0" w:lastRow="0" w:firstColumn="0" w:lastColumn="0" w:oddVBand="0" w:evenVBand="0" w:oddHBand="1" w:evenHBand="0" w:firstRowFirstColumn="0" w:firstRowLastColumn="0" w:lastRowFirstColumn="0" w:lastRowLastColumn="0"/>
+            </w:pPr>
+            <w:r>
+              <w:t>Created cover page and graphics for report</w:t>
+            </w:r>
+          </w:p>
+          <w:p>
+            <w:pPr>
+              <w:pStyle w:val="ListParagraph"/>
+              <w:numPr>
+                <w:ilvl w:val="0"/>
+                <w:numId w:val="1"/>
+              </w:numPr>
+              <w:cnfStyle w:val="000000100000" w:firstRow="0" w:lastRow="0" w:firstColumn="0" w:lastColumn="0" w:oddVBand="0" w:evenVBand="0" w:oddHBand="1" w:evenHBand="0" w:firstRowFirstColumn="0" w:firstRowLastColumn="0" w:lastRowFirstColumn="0" w:lastRowLastColumn="0"/>
+            </w:pPr>
+            <w:r>
+              <w:t>Formatting and binding researching for publication</w:t>
+            </w:r>
+          </w:p>
+          <w:p>
+            <w:pPr>
+              <w:pStyle w:val="ListParagraph"/>
+              <w:numPr>
+                <w:ilvl w:val="0"/>
+                <w:numId w:val="1"/>
+              </w:numPr>
+              <w:cnfStyle w:val="000000100000" w:firstRow="0" w:lastRow="0" w:firstColumn="0" w:lastColumn="0" w:oddVBand="0" w:evenVBand="0" w:oddHBand="1" w:evenHBand="0" w:firstRowFirstColumn="0" w:firstRowLastColumn="0" w:lastRowFirstColumn="0" w:lastRowLastColumn="0"/>
+            </w:pPr>
+            <w:r>
+              <w:t>Coordinated changes required for analysis stage</w:t>
             </w:r>
           </w:p>
         </w:tc>

</xml_diff>

<commit_message>
Updated "Final Report" and "Revision Documentation"
</commit_message>
<xml_diff>
--- a/docs/Revision Documentation.docx
+++ b/docs/Revision Documentation.docx
@@ -2608,8 +2608,6 @@
             <w:r>
               <w:t>Led discussion regarding OAuth considerations during testing</w:t>
             </w:r>
-            <w:bookmarkStart w:id="0" w:name="_GoBack"/>
-            <w:bookmarkEnd w:id="0"/>
           </w:p>
         </w:tc>
       </w:tr>
@@ -2644,6 +2642,11 @@
             <w:r>
               <w:t>Created cover page and graphics for report</w:t>
             </w:r>
+            <w:r>
+              <w:t>, back page</w:t>
+            </w:r>
+            <w:bookmarkStart w:id="0" w:name="_GoBack"/>
+            <w:bookmarkEnd w:id="0"/>
           </w:p>
           <w:p>
             <w:pPr>

</xml_diff>